<commit_message>
Added basic Quest system setup
</commit_message>
<xml_diff>
--- a/Documents/Technical Design Document - Unreal Code Lab.docx
+++ b/Documents/Technical Design Document - Unreal Code Lab.docx
@@ -2,580 +2,24 @@
 <file path=word/document.xml><?xml version="1.0" encoding="utf-8"?>
 <w:document xmlns:wpc="http://schemas.microsoft.com/office/word/2010/wordprocessingCanvas" xmlns:cx="http://schemas.microsoft.com/office/drawing/2014/chartex" xmlns:cx1="http://schemas.microsoft.com/office/drawing/2015/9/8/chartex" xmlns:cx2="http://schemas.microsoft.com/office/drawing/2015/10/21/chartex" xmlns:cx3="http://schemas.microsoft.com/office/drawing/2016/5/9/chartex" xmlns:cx4="http://schemas.microsoft.com/office/drawing/2016/5/10/chartex" xmlns:cx5="http://schemas.microsoft.com/office/drawing/2016/5/11/chartex" xmlns:cx6="http://schemas.microsoft.com/office/drawing/2016/5/12/chartex" xmlns:cx7="http://schemas.microsoft.com/office/drawing/2016/5/13/chartex" xmlns:cx8="http://schemas.microsoft.com/office/drawing/2016/5/14/chartex" xmlns:mc="http://schemas.openxmlformats.org/markup-compatibility/2006" xmlns:aink="http://schemas.microsoft.com/office/drawing/2016/ink" xmlns:am3d="http://schemas.microsoft.com/office/drawing/2017/model3d" xmlns:o="urn:schemas-microsoft-com:office:office" xmlns:r="http://schemas.openxmlformats.org/officeDocument/2006/relationships" xmlns:m="http://schemas.openxmlformats.org/officeDocument/2006/math" xmlns:v="urn:schemas-microsoft-com:vml" xmlns:wp14="http://schemas.microsoft.com/office/word/2010/wordprocessingDrawing" xmlns:wp="http://schemas.openxmlformats.org/drawingml/2006/wordprocessingDrawing" xmlns:w10="urn:schemas-microsoft-com:office:word" xmlns:w="http://schemas.openxmlformats.org/wordprocessingml/2006/main" xmlns:w14="http://schemas.microsoft.com/office/word/2010/wordml" xmlns:w15="http://schemas.microsoft.com/office/word/2012/wordml" xmlns:w16cex="http://schemas.microsoft.com/office/word/2018/wordml/cex" xmlns:w16cid="http://schemas.microsoft.com/office/word/2016/wordml/cid" xmlns:w16="http://schemas.microsoft.com/office/word/2018/wordml" xmlns:w16se="http://schemas.microsoft.com/office/word/2015/wordml/symex" xmlns:wpg="http://schemas.microsoft.com/office/word/2010/wordprocessingGroup" xmlns:wpi="http://schemas.microsoft.com/office/word/2010/wordprocessingInk" xmlns:wne="http://schemas.microsoft.com/office/word/2006/wordml" xmlns:wps="http://schemas.microsoft.com/office/word/2010/wordprocessingShape" mc:Ignorable="w14 w15 w16se w16cid w16 w16cex wp14">
   <w:body>
-    <w:sdt>
-      <w:sdtPr>
+    <w:p>
+      <w:pPr>
+        <w:jc w:val="center"/>
         <w:rPr>
-          <w:color w:val="4472C4" w:themeColor="accent1"/>
-          <w:lang w:val="en-AU" w:eastAsia="ja-JP"/>
+          <w:rFonts w:ascii="Georgia" w:hAnsi="Georgia"/>
+          <w:sz w:val="64"/>
+          <w:szCs w:val="64"/>
         </w:rPr>
-        <w:id w:val="-252822763"/>
-        <w:docPartObj>
-          <w:docPartGallery w:val="Cover Pages"/>
-          <w:docPartUnique/>
-        </w:docPartObj>
-      </w:sdtPr>
-      <w:sdtEndPr>
+      </w:pPr>
+      <w:r>
         <w:rPr>
-          <w:color w:val="auto"/>
+          <w:rFonts w:ascii="Georgia" w:hAnsi="Georgia"/>
+          <w:sz w:val="64"/>
+          <w:szCs w:val="64"/>
         </w:rPr>
-      </w:sdtEndPr>
-      <w:sdtContent>
-        <w:p>
-          <w:pPr>
-            <w:pStyle w:val="NoSpacing"/>
-            <w:spacing w:before="1540" w:after="240" w:line="360" w:lineRule="auto"/>
-            <w:jc w:val="center"/>
-            <w:rPr>
-              <w:color w:val="4472C4" w:themeColor="accent1"/>
-            </w:rPr>
-          </w:pPr>
-          <w:r>
-            <w:rPr>
-              <w:noProof/>
-              <w:color w:val="4472C4" w:themeColor="accent1"/>
-            </w:rPr>
-            <w:drawing>
-              <wp:inline distT="0" distB="0" distL="0" distR="0" wp14:anchorId="36D26FB0" wp14:editId="4213777F">
-                <wp:extent cx="1417320" cy="750898"/>
-                <wp:effectExtent l="0" t="0" r="0" b="0"/>
-                <wp:docPr id="143" name="Picture 143"/>
-                <wp:cNvGraphicFramePr>
-                  <a:graphicFrameLocks xmlns:a="http://schemas.openxmlformats.org/drawingml/2006/main" noChangeAspect="1"/>
-                </wp:cNvGraphicFramePr>
-                <a:graphic xmlns:a="http://schemas.openxmlformats.org/drawingml/2006/main">
-                  <a:graphicData uri="http://schemas.openxmlformats.org/drawingml/2006/picture">
-                    <pic:pic xmlns:pic="http://schemas.openxmlformats.org/drawingml/2006/picture">
-                      <pic:nvPicPr>
-                        <pic:cNvPr id="3" name="t55.png"/>
-                        <pic:cNvPicPr/>
-                      </pic:nvPicPr>
-                      <pic:blipFill>
-                        <a:blip r:embed="rId6" cstate="print">
-                          <a:duotone>
-                            <a:schemeClr val="accent1">
-                              <a:shade val="45000"/>
-                              <a:satMod val="135000"/>
-                            </a:schemeClr>
-                            <a:prstClr val="white"/>
-                          </a:duotone>
-                          <a:extLst>
-                            <a:ext uri="{28A0092B-C50C-407E-A947-70E740481C1C}">
-                              <a14:useLocalDpi xmlns:a14="http://schemas.microsoft.com/office/drawing/2010/main" val="0"/>
-                            </a:ext>
-                          </a:extLst>
-                        </a:blip>
-                        <a:stretch>
-                          <a:fillRect/>
-                        </a:stretch>
-                      </pic:blipFill>
-                      <pic:spPr>
-                        <a:xfrm>
-                          <a:off x="0" y="0"/>
-                          <a:ext cx="1417320" cy="750898"/>
-                        </a:xfrm>
-                        <a:prstGeom prst="rect">
-                          <a:avLst/>
-                        </a:prstGeom>
-                        <a:noFill/>
-                        <a:ln>
-                          <a:noFill/>
-                        </a:ln>
-                      </pic:spPr>
-                    </pic:pic>
-                  </a:graphicData>
-                </a:graphic>
-              </wp:inline>
-            </w:drawing>
-          </w:r>
-        </w:p>
-        <w:sdt>
-          <w:sdtPr>
-            <w:rPr>
-              <w:rFonts w:asciiTheme="majorHAnsi" w:eastAsiaTheme="majorEastAsia" w:hAnsiTheme="majorHAnsi" w:cstheme="majorBidi"/>
-              <w:caps/>
-              <w:color w:val="4472C4" w:themeColor="accent1"/>
-              <w:sz w:val="72"/>
-              <w:szCs w:val="72"/>
-            </w:rPr>
-            <w:alias w:val="Title"/>
-            <w:tag w:val=""/>
-            <w:id w:val="1735040861"/>
-            <w:placeholder>
-              <w:docPart w:val="07FBABDF307242D28B1AFF078860B1F1"/>
-            </w:placeholder>
-            <w:dataBinding w:prefixMappings="xmlns:ns0='http://purl.org/dc/elements/1.1/' xmlns:ns1='http://schemas.openxmlformats.org/package/2006/metadata/core-properties' " w:xpath="/ns1:coreProperties[1]/ns0:title[1]" w:storeItemID="{6C3C8BC8-F283-45AE-878A-BAB7291924A1}"/>
-            <w:text/>
-          </w:sdtPr>
-          <w:sdtEndPr>
-            <w:rPr>
-              <w:sz w:val="80"/>
-              <w:szCs w:val="80"/>
-            </w:rPr>
-          </w:sdtEndPr>
-          <w:sdtContent>
-            <w:p>
-              <w:pPr>
-                <w:pStyle w:val="NoSpacing"/>
-                <w:pBdr>
-                  <w:top w:val="single" w:sz="6" w:space="6" w:color="4472C4" w:themeColor="accent1"/>
-                  <w:bottom w:val="single" w:sz="6" w:space="6" w:color="4472C4" w:themeColor="accent1"/>
-                </w:pBdr>
-                <w:spacing w:after="240" w:line="360" w:lineRule="auto"/>
-                <w:jc w:val="center"/>
-                <w:rPr>
-                  <w:rFonts w:asciiTheme="majorHAnsi" w:eastAsiaTheme="majorEastAsia" w:hAnsiTheme="majorHAnsi" w:cstheme="majorBidi"/>
-                  <w:caps/>
-                  <w:color w:val="4472C4" w:themeColor="accent1"/>
-                  <w:sz w:val="80"/>
-                  <w:szCs w:val="80"/>
-                </w:rPr>
-              </w:pPr>
-              <w:r>
-                <w:rPr>
-                  <w:rFonts w:asciiTheme="majorHAnsi" w:eastAsiaTheme="majorEastAsia" w:hAnsiTheme="majorHAnsi" w:cstheme="majorBidi"/>
-                  <w:caps/>
-                  <w:color w:val="4472C4" w:themeColor="accent1"/>
-                  <w:sz w:val="72"/>
-                  <w:szCs w:val="72"/>
-                </w:rPr>
-                <w:t>Unreal Code lab</w:t>
-              </w:r>
-            </w:p>
-          </w:sdtContent>
-        </w:sdt>
-        <w:sdt>
-          <w:sdtPr>
-            <w:rPr>
-              <w:color w:val="4472C4" w:themeColor="accent1"/>
-              <w:sz w:val="28"/>
-              <w:szCs w:val="28"/>
-            </w:rPr>
-            <w:alias w:val="Subtitle"/>
-            <w:tag w:val=""/>
-            <w:id w:val="328029620"/>
-            <w:placeholder>
-              <w:docPart w:val="6DC1DE901FCD4DAA991418D51E6696A0"/>
-            </w:placeholder>
-            <w:showingPlcHdr/>
-            <w:dataBinding w:prefixMappings="xmlns:ns0='http://purl.org/dc/elements/1.1/' xmlns:ns1='http://schemas.openxmlformats.org/package/2006/metadata/core-properties' " w:xpath="/ns1:coreProperties[1]/ns0:subject[1]" w:storeItemID="{6C3C8BC8-F283-45AE-878A-BAB7291924A1}"/>
-            <w:text/>
-          </w:sdtPr>
-          <w:sdtEndPr/>
-          <w:sdtContent>
-            <w:p>
-              <w:pPr>
-                <w:pStyle w:val="NoSpacing"/>
-                <w:spacing w:line="360" w:lineRule="auto"/>
-                <w:jc w:val="center"/>
-                <w:rPr>
-                  <w:color w:val="4472C4" w:themeColor="accent1"/>
-                  <w:sz w:val="28"/>
-                  <w:szCs w:val="28"/>
-                </w:rPr>
-              </w:pPr>
-              <w:r>
-                <w:rPr>
-                  <w:color w:val="4472C4" w:themeColor="accent1"/>
-                  <w:sz w:val="28"/>
-                  <w:szCs w:val="28"/>
-                </w:rPr>
-                <w:t>[Document subtitle]</w:t>
-              </w:r>
-            </w:p>
-          </w:sdtContent>
-        </w:sdt>
-        <w:p>
-          <w:pPr>
-            <w:pStyle w:val="NoSpacing"/>
-            <w:spacing w:before="480" w:line="360" w:lineRule="auto"/>
-            <w:jc w:val="center"/>
-            <w:rPr>
-              <w:color w:val="4472C4" w:themeColor="accent1"/>
-            </w:rPr>
-          </w:pPr>
-          <w:r>
-            <w:rPr>
-              <w:noProof/>
-              <w:color w:val="4472C4" w:themeColor="accent1"/>
-            </w:rPr>
-            <mc:AlternateContent>
-              <mc:Choice Requires="wps">
-                <w:drawing>
-                  <wp:anchor distT="0" distB="0" distL="114300" distR="114300" simplePos="0" relativeHeight="251659264" behindDoc="0" locked="0" layoutInCell="1" allowOverlap="1" wp14:anchorId="7FDC24B1" wp14:editId="3B78872C">
-                    <wp:simplePos x="0" y="0"/>
-                    <wp:positionH relativeFrom="margin">
-                      <wp:align>center</wp:align>
-                    </wp:positionH>
-                    <mc:AlternateContent>
-                      <mc:Choice Requires="wp14">
-                        <wp:positionV relativeFrom="page">
-                          <wp14:pctPosVOffset>85000</wp14:pctPosVOffset>
-                        </wp:positionV>
-                      </mc:Choice>
-                      <mc:Fallback>
-                        <wp:positionV relativeFrom="page">
-                          <wp:posOffset>9088120</wp:posOffset>
-                        </wp:positionV>
-                      </mc:Fallback>
-                    </mc:AlternateContent>
-                    <wp:extent cx="6553200" cy="557784"/>
-                    <wp:effectExtent l="0" t="0" r="0" b="12700"/>
-                    <wp:wrapNone/>
-                    <wp:docPr id="142" name="Text Box 142"/>
-                    <wp:cNvGraphicFramePr/>
-                    <a:graphic xmlns:a="http://schemas.openxmlformats.org/drawingml/2006/main">
-                      <a:graphicData uri="http://schemas.microsoft.com/office/word/2010/wordprocessingShape">
-                        <wps:wsp>
-                          <wps:cNvSpPr txBox="1"/>
-                          <wps:spPr>
-                            <a:xfrm>
-                              <a:off x="0" y="0"/>
-                              <a:ext cx="6553200" cy="557784"/>
-                            </a:xfrm>
-                            <a:prstGeom prst="rect">
-                              <a:avLst/>
-                            </a:prstGeom>
-                            <a:noFill/>
-                            <a:ln w="6350">
-                              <a:noFill/>
-                            </a:ln>
-                            <a:effectLst/>
-                          </wps:spPr>
-                          <wps:style>
-                            <a:lnRef idx="0">
-                              <a:schemeClr val="accent1"/>
-                            </a:lnRef>
-                            <a:fillRef idx="0">
-                              <a:schemeClr val="accent1"/>
-                            </a:fillRef>
-                            <a:effectRef idx="0">
-                              <a:schemeClr val="accent1"/>
-                            </a:effectRef>
-                            <a:fontRef idx="minor">
-                              <a:schemeClr val="dk1"/>
-                            </a:fontRef>
-                          </wps:style>
-                          <wps:txbx>
-                            <w:txbxContent>
-                              <w:sdt>
-                                <w:sdtPr>
-                                  <w:rPr>
-                                    <w:caps/>
-                                    <w:color w:val="4472C4" w:themeColor="accent1"/>
-                                    <w:sz w:val="28"/>
-                                    <w:szCs w:val="28"/>
-                                  </w:rPr>
-                                  <w:alias w:val="Date"/>
-                                  <w:tag w:val=""/>
-                                  <w:id w:val="197127006"/>
-                                  <w:showingPlcHdr/>
-                                  <w:dataBinding w:prefixMappings="xmlns:ns0='http://schemas.microsoft.com/office/2006/coverPageProps' " w:xpath="/ns0:CoverPageProperties[1]/ns0:PublishDate[1]" w:storeItemID="{55AF091B-3C7A-41E3-B477-F2FDAA23CFDA}"/>
-                                  <w:date>
-                                    <w:dateFormat w:val="MMMM d, yyyy"/>
-                                    <w:lid w:val="en-US"/>
-                                    <w:storeMappedDataAs w:val="dateTime"/>
-                                    <w:calendar w:val="gregorian"/>
-                                  </w:date>
-                                </w:sdtPr>
-                                <w:sdtEndPr/>
-                                <w:sdtContent>
-                                  <w:p>
-                                    <w:pPr>
-                                      <w:pStyle w:val="NoSpacing"/>
-                                      <w:spacing w:after="40"/>
-                                      <w:jc w:val="center"/>
-                                      <w:rPr>
-                                        <w:caps/>
-                                        <w:color w:val="4472C4" w:themeColor="accent1"/>
-                                        <w:sz w:val="28"/>
-                                        <w:szCs w:val="28"/>
-                                      </w:rPr>
-                                    </w:pPr>
-                                    <w:r>
-                                      <w:rPr>
-                                        <w:caps/>
-                                        <w:color w:val="4472C4" w:themeColor="accent1"/>
-                                        <w:sz w:val="28"/>
-                                        <w:szCs w:val="28"/>
-                                      </w:rPr>
-                                      <w:t>[Date]</w:t>
-                                    </w:r>
-                                  </w:p>
-                                </w:sdtContent>
-                              </w:sdt>
-                              <w:p>
-                                <w:pPr>
-                                  <w:pStyle w:val="NoSpacing"/>
-                                  <w:jc w:val="center"/>
-                                  <w:rPr>
-                                    <w:color w:val="4472C4" w:themeColor="accent1"/>
-                                  </w:rPr>
-                                </w:pPr>
-                                <w:sdt>
-                                  <w:sdtPr>
-                                    <w:rPr>
-                                      <w:caps/>
-                                      <w:color w:val="4472C4" w:themeColor="accent1"/>
-                                    </w:rPr>
-                                    <w:alias w:val="Company"/>
-                                    <w:tag w:val=""/>
-                                    <w:id w:val="1390145197"/>
-                                    <w:showingPlcHdr/>
-                                    <w:dataBinding w:prefixMappings="xmlns:ns0='http://schemas.openxmlformats.org/officeDocument/2006/extended-properties' " w:xpath="/ns0:Properties[1]/ns0:Company[1]" w:storeItemID="{6668398D-A668-4E3E-A5EB-62B293D839F1}"/>
-                                    <w:text/>
-                                  </w:sdtPr>
-                                  <w:sdtEndPr/>
-                                  <w:sdtContent>
-                                    <w:r>
-                                      <w:rPr>
-                                        <w:caps/>
-                                        <w:color w:val="4472C4" w:themeColor="accent1"/>
-                                      </w:rPr>
-                                      <w:t>[Company name]</w:t>
-                                    </w:r>
-                                  </w:sdtContent>
-                                </w:sdt>
-                              </w:p>
-                              <w:p>
-                                <w:pPr>
-                                  <w:pStyle w:val="NoSpacing"/>
-                                  <w:jc w:val="center"/>
-                                  <w:rPr>
-                                    <w:color w:val="4472C4" w:themeColor="accent1"/>
-                                  </w:rPr>
-                                </w:pPr>
-                                <w:sdt>
-                                  <w:sdtPr>
-                                    <w:rPr>
-                                      <w:color w:val="4472C4" w:themeColor="accent1"/>
-                                    </w:rPr>
-                                    <w:alias w:val="Address"/>
-                                    <w:tag w:val=""/>
-                                    <w:id w:val="-726379553"/>
-                                    <w:showingPlcHdr/>
-                                    <w:dataBinding w:prefixMappings="xmlns:ns0='http://schemas.microsoft.com/office/2006/coverPageProps' " w:xpath="/ns0:CoverPageProperties[1]/ns0:CompanyAddress[1]" w:storeItemID="{55AF091B-3C7A-41E3-B477-F2FDAA23CFDA}"/>
-                                    <w:text/>
-                                  </w:sdtPr>
-                                  <w:sdtEndPr/>
-                                  <w:sdtContent>
-                                    <w:r>
-                                      <w:rPr>
-                                        <w:color w:val="4472C4" w:themeColor="accent1"/>
-                                      </w:rPr>
-                                      <w:t>[Company address]</w:t>
-                                    </w:r>
-                                  </w:sdtContent>
-                                </w:sdt>
-                              </w:p>
-                            </w:txbxContent>
-                          </wps:txbx>
-                          <wps:bodyPr rot="0" spcFirstLastPara="0" vertOverflow="overflow" horzOverflow="overflow" vert="horz" wrap="square" lIns="0" tIns="0" rIns="0" bIns="0" numCol="1" spcCol="0" rtlCol="0" fromWordArt="0" anchor="b" anchorCtr="0" forceAA="0" compatLnSpc="1">
-                            <a:prstTxWarp prst="textNoShape">
-                              <a:avLst/>
-                            </a:prstTxWarp>
-                            <a:spAutoFit/>
-                          </wps:bodyPr>
-                        </wps:wsp>
-                      </a:graphicData>
-                    </a:graphic>
-                    <wp14:sizeRelH relativeFrom="margin">
-                      <wp14:pctWidth>100000</wp14:pctWidth>
-                    </wp14:sizeRelH>
-                    <wp14:sizeRelV relativeFrom="margin">
-                      <wp14:pctHeight>0</wp14:pctHeight>
-                    </wp14:sizeRelV>
-                  </wp:anchor>
-                </w:drawing>
-              </mc:Choice>
-              <mc:Fallback>
-                <w:pict>
-                  <v:shapetype w14:anchorId="7FDC24B1" id="_x0000_t202" coordsize="21600,21600" o:spt="202" path="m,l,21600r21600,l21600,xe">
-                    <v:stroke joinstyle="miter"/>
-                    <v:path gradientshapeok="t" o:connecttype="rect"/>
-                  </v:shapetype>
-                  <v:shape id="Text Box 142" o:spid="_x0000_s1026" type="#_x0000_t202" style="position:absolute;left:0;text-align:left;margin-left:0;margin-top:0;width:516pt;height:43.9pt;z-index:251659264;visibility:visible;mso-wrap-style:square;mso-width-percent:1000;mso-height-percent:0;mso-top-percent:850;mso-wrap-distance-left:9pt;mso-wrap-distance-top:0;mso-wrap-distance-right:9pt;mso-wrap-distance-bottom:0;mso-position-horizontal:center;mso-position-horizontal-relative:margin;mso-position-vertical-relative:page;mso-width-percent:1000;mso-height-percent:0;mso-top-percent:850;mso-width-relative:margin;mso-height-relative:margin;v-text-anchor:bottom" o:gfxdata="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" filled="f" stroked="f" strokeweight=".5pt">
-                    <v:textbox style="mso-fit-shape-to-text:t" inset="0,0,0,0">
-                      <w:txbxContent>
-                        <w:sdt>
-                          <w:sdtPr>
-                            <w:rPr>
-                              <w:caps/>
-                              <w:color w:val="4472C4" w:themeColor="accent1"/>
-                              <w:sz w:val="28"/>
-                              <w:szCs w:val="28"/>
-                            </w:rPr>
-                            <w:alias w:val="Date"/>
-                            <w:tag w:val=""/>
-                            <w:id w:val="197127006"/>
-                            <w:showingPlcHdr/>
-                            <w:dataBinding w:prefixMappings="xmlns:ns0='http://schemas.microsoft.com/office/2006/coverPageProps' " w:xpath="/ns0:CoverPageProperties[1]/ns0:PublishDate[1]" w:storeItemID="{55AF091B-3C7A-41E3-B477-F2FDAA23CFDA}"/>
-                            <w:date>
-                              <w:dateFormat w:val="MMMM d, yyyy"/>
-                              <w:lid w:val="en-US"/>
-                              <w:storeMappedDataAs w:val="dateTime"/>
-                              <w:calendar w:val="gregorian"/>
-                            </w:date>
-                          </w:sdtPr>
-                          <w:sdtEndPr/>
-                          <w:sdtContent>
-                            <w:p>
-                              <w:pPr>
-                                <w:pStyle w:val="NoSpacing"/>
-                                <w:spacing w:after="40"/>
-                                <w:jc w:val="center"/>
-                                <w:rPr>
-                                  <w:caps/>
-                                  <w:color w:val="4472C4" w:themeColor="accent1"/>
-                                  <w:sz w:val="28"/>
-                                  <w:szCs w:val="28"/>
-                                </w:rPr>
-                              </w:pPr>
-                              <w:r>
-                                <w:rPr>
-                                  <w:caps/>
-                                  <w:color w:val="4472C4" w:themeColor="accent1"/>
-                                  <w:sz w:val="28"/>
-                                  <w:szCs w:val="28"/>
-                                </w:rPr>
-                                <w:t>[Date]</w:t>
-                              </w:r>
-                            </w:p>
-                          </w:sdtContent>
-                        </w:sdt>
-                        <w:p>
-                          <w:pPr>
-                            <w:pStyle w:val="NoSpacing"/>
-                            <w:jc w:val="center"/>
-                            <w:rPr>
-                              <w:color w:val="4472C4" w:themeColor="accent1"/>
-                            </w:rPr>
-                          </w:pPr>
-                          <w:sdt>
-                            <w:sdtPr>
-                              <w:rPr>
-                                <w:caps/>
-                                <w:color w:val="4472C4" w:themeColor="accent1"/>
-                              </w:rPr>
-                              <w:alias w:val="Company"/>
-                              <w:tag w:val=""/>
-                              <w:id w:val="1390145197"/>
-                              <w:showingPlcHdr/>
-                              <w:dataBinding w:prefixMappings="xmlns:ns0='http://schemas.openxmlformats.org/officeDocument/2006/extended-properties' " w:xpath="/ns0:Properties[1]/ns0:Company[1]" w:storeItemID="{6668398D-A668-4E3E-A5EB-62B293D839F1}"/>
-                              <w:text/>
-                            </w:sdtPr>
-                            <w:sdtEndPr/>
-                            <w:sdtContent>
-                              <w:r>
-                                <w:rPr>
-                                  <w:caps/>
-                                  <w:color w:val="4472C4" w:themeColor="accent1"/>
-                                </w:rPr>
-                                <w:t>[Company name]</w:t>
-                              </w:r>
-                            </w:sdtContent>
-                          </w:sdt>
-                        </w:p>
-                        <w:p>
-                          <w:pPr>
-                            <w:pStyle w:val="NoSpacing"/>
-                            <w:jc w:val="center"/>
-                            <w:rPr>
-                              <w:color w:val="4472C4" w:themeColor="accent1"/>
-                            </w:rPr>
-                          </w:pPr>
-                          <w:sdt>
-                            <w:sdtPr>
-                              <w:rPr>
-                                <w:color w:val="4472C4" w:themeColor="accent1"/>
-                              </w:rPr>
-                              <w:alias w:val="Address"/>
-                              <w:tag w:val=""/>
-                              <w:id w:val="-726379553"/>
-                              <w:showingPlcHdr/>
-                              <w:dataBinding w:prefixMappings="xmlns:ns0='http://schemas.microsoft.com/office/2006/coverPageProps' " w:xpath="/ns0:CoverPageProperties[1]/ns0:CompanyAddress[1]" w:storeItemID="{55AF091B-3C7A-41E3-B477-F2FDAA23CFDA}"/>
-                              <w:text/>
-                            </w:sdtPr>
-                            <w:sdtEndPr/>
-                            <w:sdtContent>
-                              <w:r>
-                                <w:rPr>
-                                  <w:color w:val="4472C4" w:themeColor="accent1"/>
-                                </w:rPr>
-                                <w:t>[Company address]</w:t>
-                              </w:r>
-                            </w:sdtContent>
-                          </w:sdt>
-                        </w:p>
-                      </w:txbxContent>
-                    </v:textbox>
-                    <w10:wrap anchorx="margin" anchory="page"/>
-                  </v:shape>
-                </w:pict>
-              </mc:Fallback>
-            </mc:AlternateContent>
-          </w:r>
-          <w:r>
-            <w:rPr>
-              <w:noProof/>
-              <w:color w:val="4472C4" w:themeColor="accent1"/>
-            </w:rPr>
-            <w:drawing>
-              <wp:inline distT="0" distB="0" distL="0" distR="0" wp14:anchorId="19E679FB" wp14:editId="39E2413D">
-                <wp:extent cx="758952" cy="478932"/>
-                <wp:effectExtent l="0" t="0" r="3175" b="0"/>
-                <wp:docPr id="144" name="Picture 144"/>
-                <wp:cNvGraphicFramePr>
-                  <a:graphicFrameLocks xmlns:a="http://schemas.openxmlformats.org/drawingml/2006/main" noChangeAspect="1"/>
-                </wp:cNvGraphicFramePr>
-                <a:graphic xmlns:a="http://schemas.openxmlformats.org/drawingml/2006/main">
-                  <a:graphicData uri="http://schemas.openxmlformats.org/drawingml/2006/picture">
-                    <pic:pic xmlns:pic="http://schemas.openxmlformats.org/drawingml/2006/picture">
-                      <pic:nvPicPr>
-                        <pic:cNvPr id="9" name="roco bottom.png"/>
-                        <pic:cNvPicPr/>
-                      </pic:nvPicPr>
-                      <pic:blipFill>
-                        <a:blip r:embed="rId7" cstate="print">
-                          <a:duotone>
-                            <a:schemeClr val="accent1">
-                              <a:shade val="45000"/>
-                              <a:satMod val="135000"/>
-                            </a:schemeClr>
-                            <a:prstClr val="white"/>
-                          </a:duotone>
-                          <a:extLst>
-                            <a:ext uri="{28A0092B-C50C-407E-A947-70E740481C1C}">
-                              <a14:useLocalDpi xmlns:a14="http://schemas.microsoft.com/office/drawing/2010/main" val="0"/>
-                            </a:ext>
-                          </a:extLst>
-                        </a:blip>
-                        <a:stretch>
-                          <a:fillRect/>
-                        </a:stretch>
-                      </pic:blipFill>
-                      <pic:spPr>
-                        <a:xfrm>
-                          <a:off x="0" y="0"/>
-                          <a:ext cx="758952" cy="478932"/>
-                        </a:xfrm>
-                        <a:prstGeom prst="rect">
-                          <a:avLst/>
-                        </a:prstGeom>
-                      </pic:spPr>
-                    </pic:pic>
-                  </a:graphicData>
-                </a:graphic>
-              </wp:inline>
-            </w:drawing>
-          </w:r>
-        </w:p>
-        <w:p>
-          <w:r>
-            <w:br w:type="page"/>
-          </w:r>
-        </w:p>
-      </w:sdtContent>
-    </w:sdt>
+        <w:t>Unreal Code Lab</w:t>
+      </w:r>
+    </w:p>
     <w:sdt>
       <w:sdtPr>
         <w:rPr>
@@ -2794,6 +2238,13 @@
           </w:hyperlink>
         </w:p>
         <w:p>
+          <w:pPr>
+            <w:rPr>
+              <w:b/>
+              <w:bCs/>
+              <w:noProof/>
+            </w:rPr>
+          </w:pPr>
           <w:r>
             <w:rPr>
               <w:b/>
@@ -2805,6 +2256,7 @@
         </w:p>
       </w:sdtContent>
     </w:sdt>
+    <w:p/>
     <w:p>
       <w:r>
         <w:br w:type="page"/>
@@ -3394,13 +2846,7 @@
         <w:t xml:space="preserve">: </w:t>
       </w:r>
       <w:r>
-        <w:t>A</w:t>
-      </w:r>
-      <w:r>
-        <w:t>bility system interface</w:t>
-      </w:r>
-      <w:r>
-        <w:t xml:space="preserve">, </w:t>
+        <w:t xml:space="preserve">Ability system interface, </w:t>
       </w:r>
       <w:r>
         <w:t>Attribute set</w:t>
@@ -3451,10 +2897,7 @@
         </w:numPr>
       </w:pPr>
       <w:r>
-        <w:t xml:space="preserve">Gear: </w:t>
-      </w:r>
-      <w:r>
-        <w:t>Ability system interface, Attribute set</w:t>
+        <w:t>Gear: Ability system interface, Attribute set</w:t>
       </w:r>
     </w:p>
     <w:p>
@@ -3467,6 +2910,445 @@
       </w:pPr>
       <w:r>
         <w:t>Consumable</w:t>
+      </w:r>
+    </w:p>
+    <w:p/>
+    <w:p>
+      <w:pPr>
+        <w:rPr>
+          <w:rFonts w:asciiTheme="majorHAnsi" w:eastAsiaTheme="majorEastAsia" w:hAnsiTheme="majorHAnsi" w:cstheme="majorBidi"/>
+          <w:color w:val="2F5496" w:themeColor="accent1" w:themeShade="BF"/>
+          <w:sz w:val="26"/>
+          <w:szCs w:val="26"/>
+        </w:rPr>
+      </w:pPr>
+      <w:r>
+        <w:br w:type="page"/>
+      </w:r>
+    </w:p>
+    <w:p>
+      <w:pPr>
+        <w:pStyle w:val="Heading2"/>
+      </w:pPr>
+      <w:r>
+        <w:lastRenderedPageBreak/>
+        <w:t>6.2 Quest</w:t>
+      </w:r>
+    </w:p>
+    <w:p/>
+    <w:p>
+      <w:r>
+        <w:t>A quest consists of:</w:t>
+      </w:r>
+    </w:p>
+    <w:p>
+      <w:pPr>
+        <w:pStyle w:val="ListParagraph"/>
+        <w:numPr>
+          <w:ilvl w:val="0"/>
+          <w:numId w:val="8"/>
+        </w:numPr>
+      </w:pPr>
+      <w:r>
+        <w:t>Quest prerequisite check</w:t>
+      </w:r>
+    </w:p>
+    <w:p>
+      <w:pPr>
+        <w:pStyle w:val="ListParagraph"/>
+        <w:numPr>
+          <w:ilvl w:val="0"/>
+          <w:numId w:val="8"/>
+        </w:numPr>
+      </w:pPr>
+      <w:r>
+        <w:t>Quest start</w:t>
+      </w:r>
+      <w:r>
+        <w:t xml:space="preserve"> dialogue</w:t>
+      </w:r>
+    </w:p>
+    <w:p>
+      <w:pPr>
+        <w:pStyle w:val="ListParagraph"/>
+        <w:numPr>
+          <w:ilvl w:val="0"/>
+          <w:numId w:val="8"/>
+        </w:numPr>
+      </w:pPr>
+      <w:r>
+        <w:t>Accept condition check</w:t>
+      </w:r>
+    </w:p>
+    <w:p>
+      <w:pPr>
+        <w:pStyle w:val="ListParagraph"/>
+        <w:numPr>
+          <w:ilvl w:val="0"/>
+          <w:numId w:val="8"/>
+        </w:numPr>
+      </w:pPr>
+      <w:r>
+        <w:t>Mid quest dialogue</w:t>
+      </w:r>
+    </w:p>
+    <w:p>
+      <w:pPr>
+        <w:pStyle w:val="ListParagraph"/>
+        <w:numPr>
+          <w:ilvl w:val="0"/>
+          <w:numId w:val="8"/>
+        </w:numPr>
+      </w:pPr>
+      <w:r>
+        <w:t>Quest completion check</w:t>
+      </w:r>
+    </w:p>
+    <w:p>
+      <w:pPr>
+        <w:pStyle w:val="ListParagraph"/>
+        <w:numPr>
+          <w:ilvl w:val="0"/>
+          <w:numId w:val="8"/>
+        </w:numPr>
+      </w:pPr>
+      <w:r>
+        <w:t>Quest completion dialogue</w:t>
+      </w:r>
+    </w:p>
+    <w:p>
+      <w:pPr>
+        <w:pStyle w:val="ListParagraph"/>
+        <w:numPr>
+          <w:ilvl w:val="0"/>
+          <w:numId w:val="8"/>
+        </w:numPr>
+      </w:pPr>
+      <w:r>
+        <w:t>Quest rewards</w:t>
+      </w:r>
+    </w:p>
+    <w:p>
+      <w:pPr>
+        <w:pStyle w:val="ListParagraph"/>
+        <w:numPr>
+          <w:ilvl w:val="0"/>
+          <w:numId w:val="8"/>
+        </w:numPr>
+      </w:pPr>
+      <w:r>
+        <w:t>Post quest changes</w:t>
+      </w:r>
+    </w:p>
+    <w:p>
+      <w:pPr>
+        <w:pStyle w:val="ListParagraph"/>
+        <w:numPr>
+          <w:ilvl w:val="0"/>
+          <w:numId w:val="8"/>
+        </w:numPr>
+      </w:pPr>
+      <w:r>
+        <w:t>Quest ID</w:t>
+      </w:r>
+    </w:p>
+    <w:p/>
+    <w:p>
+      <w:r>
+        <w:t>Thing</w:t>
+      </w:r>
+      <w:r>
+        <w:t>s to consider</w:t>
+      </w:r>
+    </w:p>
+    <w:p>
+      <w:pPr>
+        <w:pStyle w:val="ListParagraph"/>
+        <w:numPr>
+          <w:ilvl w:val="0"/>
+          <w:numId w:val="7"/>
+        </w:numPr>
+      </w:pPr>
+      <w:r>
+        <w:t xml:space="preserve">What happens </w:t>
+      </w:r>
+      <w:r>
+        <w:t>when the player un-completes an objective?</w:t>
+      </w:r>
+      <w:r>
+        <w:t xml:space="preserve"> Can the system un-mark an objective as being complete?</w:t>
+      </w:r>
+    </w:p>
+    <w:p>
+      <w:pPr>
+        <w:pStyle w:val="ListParagraph"/>
+        <w:numPr>
+          <w:ilvl w:val="0"/>
+          <w:numId w:val="7"/>
+        </w:numPr>
+      </w:pPr>
+      <w:r>
+        <w:t>How does the quest system communicate with other systems?</w:t>
+      </w:r>
+      <w:r>
+        <w:t xml:space="preserve"> </w:t>
+      </w:r>
+      <w:r>
+        <w:t>If a quest checks for a certain item(s) to be in the player’s inventory, then how often does the system run the check? Will it be able to detect if the player loses the item(s) from the inventory?</w:t>
+      </w:r>
+    </w:p>
+    <w:p>
+      <w:pPr>
+        <w:pStyle w:val="ListParagraph"/>
+        <w:numPr>
+          <w:ilvl w:val="1"/>
+          <w:numId w:val="7"/>
+        </w:numPr>
+      </w:pPr>
+      <w:r>
+        <w:t>The inventory or other systems should have an event dispatcher</w:t>
+      </w:r>
+      <w:r>
+        <w:t xml:space="preserve"> that notifies </w:t>
+      </w:r>
+      <w:r>
+        <w:t>the quest syste</w:t>
+      </w:r>
+      <w:r>
+        <w:t>m</w:t>
+      </w:r>
+    </w:p>
+    <w:p/>
+    <w:p>
+      <w:r>
+        <w:t>Class: Quest</w:t>
+      </w:r>
+    </w:p>
+    <w:p>
+      <w:pPr>
+        <w:pStyle w:val="ListParagraph"/>
+        <w:numPr>
+          <w:ilvl w:val="0"/>
+          <w:numId w:val="7"/>
+        </w:numPr>
+      </w:pPr>
+      <w:r>
+        <w:t>Name: ID</w:t>
+      </w:r>
+    </w:p>
+    <w:p>
+      <w:pPr>
+        <w:pStyle w:val="ListParagraph"/>
+        <w:numPr>
+          <w:ilvl w:val="0"/>
+          <w:numId w:val="7"/>
+        </w:numPr>
+      </w:pPr>
+      <w:r>
+        <w:t>Name: Display Name</w:t>
+      </w:r>
+    </w:p>
+    <w:p>
+      <w:pPr>
+        <w:pStyle w:val="ListParagraph"/>
+        <w:numPr>
+          <w:ilvl w:val="0"/>
+          <w:numId w:val="7"/>
+        </w:numPr>
+      </w:pPr>
+      <w:r>
+        <w:t>String: Description</w:t>
+      </w:r>
+    </w:p>
+    <w:p>
+      <w:pPr>
+        <w:pStyle w:val="ListParagraph"/>
+        <w:numPr>
+          <w:ilvl w:val="0"/>
+          <w:numId w:val="7"/>
+        </w:numPr>
+      </w:pPr>
+      <w:r>
+        <w:t xml:space="preserve">Quest </w:t>
+      </w:r>
+      <w:proofErr w:type="gramStart"/>
+      <w:r>
+        <w:t>Objective[</w:t>
+      </w:r>
+      <w:proofErr w:type="gramEnd"/>
+      <w:r>
+        <w:t>]</w:t>
+      </w:r>
+      <w:r>
+        <w:t>:</w:t>
+      </w:r>
+      <w:r>
+        <w:t xml:space="preserve"> Objectives</w:t>
+      </w:r>
+    </w:p>
+    <w:p>
+      <w:pPr>
+        <w:pStyle w:val="ListParagraph"/>
+        <w:numPr>
+          <w:ilvl w:val="0"/>
+          <w:numId w:val="7"/>
+        </w:numPr>
+      </w:pPr>
+      <w:r>
+        <w:t>Quest Reward: Reward</w:t>
+      </w:r>
+    </w:p>
+    <w:p/>
+    <w:p>
+      <w:r>
+        <w:t>Struct: Quest Objective</w:t>
+      </w:r>
+    </w:p>
+    <w:p>
+      <w:pPr>
+        <w:pStyle w:val="ListParagraph"/>
+        <w:numPr>
+          <w:ilvl w:val="0"/>
+          <w:numId w:val="7"/>
+        </w:numPr>
+      </w:pPr>
+      <w:r>
+        <w:t xml:space="preserve">Quest </w:t>
+      </w:r>
+      <w:r>
+        <w:t xml:space="preserve">Objective Type: </w:t>
+      </w:r>
+      <w:r>
+        <w:t>Objective Type</w:t>
+      </w:r>
+    </w:p>
+    <w:p>
+      <w:pPr>
+        <w:pStyle w:val="ListParagraph"/>
+        <w:numPr>
+          <w:ilvl w:val="0"/>
+          <w:numId w:val="7"/>
+        </w:numPr>
+      </w:pPr>
+      <w:r>
+        <w:t xml:space="preserve"> </w:t>
+      </w:r>
+    </w:p>
+    <w:p/>
+    <w:p>
+      <w:r>
+        <w:t>Enum: Quest Objective Type</w:t>
+      </w:r>
+    </w:p>
+    <w:p>
+      <w:pPr>
+        <w:pStyle w:val="ListParagraph"/>
+        <w:numPr>
+          <w:ilvl w:val="0"/>
+          <w:numId w:val="7"/>
+        </w:numPr>
+      </w:pPr>
+      <w:r>
+        <w:lastRenderedPageBreak/>
+        <w:t>Default</w:t>
+      </w:r>
+    </w:p>
+    <w:p>
+      <w:pPr>
+        <w:pStyle w:val="ListParagraph"/>
+        <w:numPr>
+          <w:ilvl w:val="0"/>
+          <w:numId w:val="7"/>
+        </w:numPr>
+      </w:pPr>
+      <w:r>
+        <w:t>Travel</w:t>
+      </w:r>
+    </w:p>
+    <w:p>
+      <w:pPr>
+        <w:pStyle w:val="ListParagraph"/>
+        <w:numPr>
+          <w:ilvl w:val="0"/>
+          <w:numId w:val="7"/>
+        </w:numPr>
+      </w:pPr>
+      <w:r>
+        <w:t>Interact</w:t>
+      </w:r>
+    </w:p>
+    <w:p>
+      <w:pPr>
+        <w:pStyle w:val="ListParagraph"/>
+        <w:numPr>
+          <w:ilvl w:val="0"/>
+          <w:numId w:val="7"/>
+        </w:numPr>
+      </w:pPr>
+      <w:r>
+        <w:t>Collect</w:t>
+      </w:r>
+    </w:p>
+    <w:p>
+      <w:pPr>
+        <w:pStyle w:val="ListParagraph"/>
+        <w:numPr>
+          <w:ilvl w:val="0"/>
+          <w:numId w:val="7"/>
+        </w:numPr>
+      </w:pPr>
+      <w:r>
+        <w:t>Slay</w:t>
+      </w:r>
+    </w:p>
+    <w:p>
+      <w:pPr>
+        <w:pStyle w:val="ListParagraph"/>
+        <w:numPr>
+          <w:ilvl w:val="0"/>
+          <w:numId w:val="7"/>
+        </w:numPr>
+      </w:pPr>
+      <w:r>
+        <w:t>Other</w:t>
+      </w:r>
+    </w:p>
+    <w:p/>
+    <w:p>
+      <w:r>
+        <w:t>Struct: Quest Reward</w:t>
+      </w:r>
+    </w:p>
+    <w:p>
+      <w:pPr>
+        <w:pStyle w:val="ListParagraph"/>
+        <w:numPr>
+          <w:ilvl w:val="0"/>
+          <w:numId w:val="7"/>
+        </w:numPr>
+      </w:pPr>
+      <w:r>
+        <w:t>float:</w:t>
+      </w:r>
+      <w:r>
+        <w:t xml:space="preserve"> EXP</w:t>
+      </w:r>
+    </w:p>
+    <w:p>
+      <w:pPr>
+        <w:pStyle w:val="ListParagraph"/>
+        <w:numPr>
+          <w:ilvl w:val="0"/>
+          <w:numId w:val="7"/>
+        </w:numPr>
+      </w:pPr>
+      <w:proofErr w:type="gramStart"/>
+      <w:r>
+        <w:t>Item[</w:t>
+      </w:r>
+      <w:proofErr w:type="gramEnd"/>
+      <w:r>
+        <w:t>] items</w:t>
       </w:r>
     </w:p>
     <w:p/>
@@ -4025,7 +3907,7 @@
       <w:r>
         <w:t xml:space="preserve">Refer to the following standards set by Unreal Engine: </w:t>
       </w:r>
-      <w:hyperlink r:id="rId8" w:tgtFrame="_blank" w:history="1">
+      <w:hyperlink r:id="rId6" w:tgtFrame="_blank" w:history="1">
         <w:r>
           <w:rPr>
             <w:rStyle w:val="normaltextrun"/>
@@ -4378,9 +4260,7 @@
     <w:sectPr>
       <w:pgSz w:w="11906" w:h="16838"/>
       <w:pgMar w:top="1440" w:right="1440" w:bottom="1440" w:left="1440" w:header="708" w:footer="708" w:gutter="0"/>
-      <w:pgNumType w:start="0"/>
       <w:cols w:space="708"/>
-      <w:titlePg/>
       <w:docGrid w:linePitch="360"/>
     </w:sectPr>
   </w:body>
@@ -4405,7 +4285,7 @@
         <w:rFonts w:ascii="Symbol" w:hAnsi="Symbol" w:hint="default"/>
       </w:rPr>
     </w:lvl>
-    <w:lvl w:ilvl="1" w:tplc="0C090003" w:tentative="1">
+    <w:lvl w:ilvl="1" w:tplc="0C090003">
       <w:start w:val="1"/>
       <w:numFmt w:val="bullet"/>
       <w:lvlText w:val="o"/>
@@ -4999,6 +4879,95 @@
     <w:nsid w:val="55624D76"/>
     <w:multiLevelType w:val="hybridMultilevel"/>
     <w:tmpl w:val="45B49540"/>
+    <w:lvl w:ilvl="0" w:tplc="0C09000F">
+      <w:start w:val="1"/>
+      <w:numFmt w:val="decimal"/>
+      <w:lvlText w:val="%1."/>
+      <w:lvlJc w:val="left"/>
+      <w:pPr>
+        <w:ind w:left="720" w:hanging="360"/>
+      </w:pPr>
+      <w:rPr>
+        <w:rFonts w:hint="default"/>
+      </w:rPr>
+    </w:lvl>
+    <w:lvl w:ilvl="1" w:tplc="0C090019" w:tentative="1">
+      <w:start w:val="1"/>
+      <w:numFmt w:val="lowerLetter"/>
+      <w:lvlText w:val="%2."/>
+      <w:lvlJc w:val="left"/>
+      <w:pPr>
+        <w:ind w:left="1440" w:hanging="360"/>
+      </w:pPr>
+    </w:lvl>
+    <w:lvl w:ilvl="2" w:tplc="0C09001B" w:tentative="1">
+      <w:start w:val="1"/>
+      <w:numFmt w:val="lowerRoman"/>
+      <w:lvlText w:val="%3."/>
+      <w:lvlJc w:val="right"/>
+      <w:pPr>
+        <w:ind w:left="2160" w:hanging="180"/>
+      </w:pPr>
+    </w:lvl>
+    <w:lvl w:ilvl="3" w:tplc="0C09000F" w:tentative="1">
+      <w:start w:val="1"/>
+      <w:numFmt w:val="decimal"/>
+      <w:lvlText w:val="%4."/>
+      <w:lvlJc w:val="left"/>
+      <w:pPr>
+        <w:ind w:left="2880" w:hanging="360"/>
+      </w:pPr>
+    </w:lvl>
+    <w:lvl w:ilvl="4" w:tplc="0C090019" w:tentative="1">
+      <w:start w:val="1"/>
+      <w:numFmt w:val="lowerLetter"/>
+      <w:lvlText w:val="%5."/>
+      <w:lvlJc w:val="left"/>
+      <w:pPr>
+        <w:ind w:left="3600" w:hanging="360"/>
+      </w:pPr>
+    </w:lvl>
+    <w:lvl w:ilvl="5" w:tplc="0C09001B" w:tentative="1">
+      <w:start w:val="1"/>
+      <w:numFmt w:val="lowerRoman"/>
+      <w:lvlText w:val="%6."/>
+      <w:lvlJc w:val="right"/>
+      <w:pPr>
+        <w:ind w:left="4320" w:hanging="180"/>
+      </w:pPr>
+    </w:lvl>
+    <w:lvl w:ilvl="6" w:tplc="0C09000F" w:tentative="1">
+      <w:start w:val="1"/>
+      <w:numFmt w:val="decimal"/>
+      <w:lvlText w:val="%7."/>
+      <w:lvlJc w:val="left"/>
+      <w:pPr>
+        <w:ind w:left="5040" w:hanging="360"/>
+      </w:pPr>
+    </w:lvl>
+    <w:lvl w:ilvl="7" w:tplc="0C090019" w:tentative="1">
+      <w:start w:val="1"/>
+      <w:numFmt w:val="lowerLetter"/>
+      <w:lvlText w:val="%8."/>
+      <w:lvlJc w:val="left"/>
+      <w:pPr>
+        <w:ind w:left="5760" w:hanging="360"/>
+      </w:pPr>
+    </w:lvl>
+    <w:lvl w:ilvl="8" w:tplc="0C09001B" w:tentative="1">
+      <w:start w:val="1"/>
+      <w:numFmt w:val="lowerRoman"/>
+      <w:lvlText w:val="%9."/>
+      <w:lvlJc w:val="right"/>
+      <w:pPr>
+        <w:ind w:left="6480" w:hanging="180"/>
+      </w:pPr>
+    </w:lvl>
+  </w:abstractNum>
+  <w:abstractNum w:abstractNumId="7" w15:restartNumberingAfterBreak="0">
+    <w:nsid w:val="6FF43615"/>
+    <w:multiLevelType w:val="hybridMultilevel"/>
+    <w:tmpl w:val="A2FAD794"/>
     <w:lvl w:ilvl="0" w:tplc="0C09000F">
       <w:start w:val="1"/>
       <w:numFmt w:val="decimal"/>
@@ -5104,6 +5073,9 @@
   </w:num>
   <w:num w:numId="7">
     <w:abstractNumId w:val="0"/>
+  </w:num>
+  <w:num w:numId="8">
+    <w:abstractNumId w:val="7"/>
   </w:num>
 </w:numbering>
 </file>
@@ -5716,625 +5688,6 @@
 </w:styles>
 </file>
 
-<file path=word/glossary/document.xml><?xml version="1.0" encoding="utf-8"?>
-<w:glossaryDocument xmlns:wpc="http://schemas.microsoft.com/office/word/2010/wordprocessingCanvas" xmlns:cx="http://schemas.microsoft.com/office/drawing/2014/chartex" xmlns:cx1="http://schemas.microsoft.com/office/drawing/2015/9/8/chartex" xmlns:cx2="http://schemas.microsoft.com/office/drawing/2015/10/21/chartex" xmlns:cx3="http://schemas.microsoft.com/office/drawing/2016/5/9/chartex" xmlns:cx4="http://schemas.microsoft.com/office/drawing/2016/5/10/chartex" xmlns:cx5="http://schemas.microsoft.com/office/drawing/2016/5/11/chartex" xmlns:cx6="http://schemas.microsoft.com/office/drawing/2016/5/12/chartex" xmlns:cx7="http://schemas.microsoft.com/office/drawing/2016/5/13/chartex" xmlns:cx8="http://schemas.microsoft.com/office/drawing/2016/5/14/chartex" xmlns:mc="http://schemas.openxmlformats.org/markup-compatibility/2006" xmlns:aink="http://schemas.microsoft.com/office/drawing/2016/ink" xmlns:am3d="http://schemas.microsoft.com/office/drawing/2017/model3d" xmlns:o="urn:schemas-microsoft-com:office:office" xmlns:r="http://schemas.openxmlformats.org/officeDocument/2006/relationships" xmlns:m="http://schemas.openxmlformats.org/officeDocument/2006/math" xmlns:v="urn:schemas-microsoft-com:vml" xmlns:wp14="http://schemas.microsoft.com/office/word/2010/wordprocessingDrawing" xmlns:wp="http://schemas.openxmlformats.org/drawingml/2006/wordprocessingDrawing" xmlns:w10="urn:schemas-microsoft-com:office:word" xmlns:w="http://schemas.openxmlformats.org/wordprocessingml/2006/main" xmlns:w14="http://schemas.microsoft.com/office/word/2010/wordml" xmlns:w15="http://schemas.microsoft.com/office/word/2012/wordml" xmlns:w16cex="http://schemas.microsoft.com/office/word/2018/wordml/cex" xmlns:w16cid="http://schemas.microsoft.com/office/word/2016/wordml/cid" xmlns:w16="http://schemas.microsoft.com/office/word/2018/wordml" xmlns:w16se="http://schemas.microsoft.com/office/word/2015/wordml/symex" xmlns:wpg="http://schemas.microsoft.com/office/word/2010/wordprocessingGroup" xmlns:wpi="http://schemas.microsoft.com/office/word/2010/wordprocessingInk" xmlns:wne="http://schemas.microsoft.com/office/word/2006/wordml" xmlns:wps="http://schemas.microsoft.com/office/word/2010/wordprocessingShape" mc:Ignorable="w14 w15 w16se w16cid w16 w16cex wp14">
-  <w:docParts>
-    <w:docPart>
-      <w:docPartPr>
-        <w:name w:val="07FBABDF307242D28B1AFF078860B1F1"/>
-        <w:category>
-          <w:name w:val="General"/>
-          <w:gallery w:val="placeholder"/>
-        </w:category>
-        <w:types>
-          <w:type w:val="bbPlcHdr"/>
-        </w:types>
-        <w:behaviors>
-          <w:behavior w:val="content"/>
-        </w:behaviors>
-        <w:guid w:val="{9FCB77C3-AD8D-4ECA-A3D5-832C07AE9B24}"/>
-      </w:docPartPr>
-      <w:docPartBody>
-        <w:p>
-          <w:pPr>
-            <w:pStyle w:val="07FBABDF307242D28B1AFF078860B1F1"/>
-          </w:pPr>
-          <w:r>
-            <w:rPr>
-              <w:rFonts w:asciiTheme="majorHAnsi" w:eastAsiaTheme="majorEastAsia" w:hAnsiTheme="majorHAnsi" w:cstheme="majorBidi"/>
-              <w:caps/>
-              <w:color w:val="4472C4" w:themeColor="accent1"/>
-              <w:sz w:val="80"/>
-              <w:szCs w:val="80"/>
-            </w:rPr>
-            <w:t>[Document title]</w:t>
-          </w:r>
-        </w:p>
-      </w:docPartBody>
-    </w:docPart>
-    <w:docPart>
-      <w:docPartPr>
-        <w:name w:val="6DC1DE901FCD4DAA991418D51E6696A0"/>
-        <w:category>
-          <w:name w:val="General"/>
-          <w:gallery w:val="placeholder"/>
-        </w:category>
-        <w:types>
-          <w:type w:val="bbPlcHdr"/>
-        </w:types>
-        <w:behaviors>
-          <w:behavior w:val="content"/>
-        </w:behaviors>
-        <w:guid w:val="{34DA4153-4141-4232-9F11-F8873CFE2329}"/>
-      </w:docPartPr>
-      <w:docPartBody>
-        <w:p>
-          <w:pPr>
-            <w:pStyle w:val="6DC1DE901FCD4DAA991418D51E6696A0"/>
-          </w:pPr>
-          <w:r>
-            <w:rPr>
-              <w:color w:val="4472C4" w:themeColor="accent1"/>
-              <w:sz w:val="28"/>
-              <w:szCs w:val="28"/>
-            </w:rPr>
-            <w:t>[Document subtitle]</w:t>
-          </w:r>
-        </w:p>
-      </w:docPartBody>
-    </w:docPart>
-  </w:docParts>
-</w:glossaryDocument>
-</file>
-
-<file path=word/glossary/fontTable.xml><?xml version="1.0" encoding="utf-8"?>
-<w:fonts xmlns:mc="http://schemas.openxmlformats.org/markup-compatibility/2006" xmlns:r="http://schemas.openxmlformats.org/officeDocument/2006/relationships" xmlns:w="http://schemas.openxmlformats.org/wordprocessingml/2006/main" xmlns:w14="http://schemas.microsoft.com/office/word/2010/wordml" xmlns:w15="http://schemas.microsoft.com/office/word/2012/wordml" xmlns:w16cex="http://schemas.microsoft.com/office/word/2018/wordml/cex" xmlns:w16cid="http://schemas.microsoft.com/office/word/2016/wordml/cid" xmlns:w16="http://schemas.microsoft.com/office/word/2018/wordml" xmlns:w16se="http://schemas.microsoft.com/office/word/2015/wordml/symex" mc:Ignorable="w14 w15 w16se w16cid w16 w16cex">
-  <w:font w:name="Symbol">
-    <w:panose1 w:val="05050102010706020507"/>
-    <w:charset w:val="02"/>
-    <w:family w:val="roman"/>
-    <w:pitch w:val="variable"/>
-    <w:sig w:usb0="00000000" w:usb1="10000000" w:usb2="00000000" w:usb3="00000000" w:csb0="80000000" w:csb1="00000000"/>
-  </w:font>
-  <w:font w:name="Times New Roman">
-    <w:panose1 w:val="02020603050405020304"/>
-    <w:charset w:val="00"/>
-    <w:family w:val="roman"/>
-    <w:pitch w:val="variable"/>
-    <w:sig w:usb0="E0002EFF" w:usb1="C000785B" w:usb2="00000009" w:usb3="00000000" w:csb0="000001FF" w:csb1="00000000"/>
-  </w:font>
-  <w:font w:name="Courier New">
-    <w:panose1 w:val="02070309020205020404"/>
-    <w:charset w:val="00"/>
-    <w:family w:val="modern"/>
-    <w:pitch w:val="fixed"/>
-    <w:sig w:usb0="E0002EFF" w:usb1="C0007843" w:usb2="00000009" w:usb3="00000000" w:csb0="000001FF" w:csb1="00000000"/>
-  </w:font>
-  <w:font w:name="Wingdings">
-    <w:panose1 w:val="05000000000000000000"/>
-    <w:charset w:val="02"/>
-    <w:family w:val="auto"/>
-    <w:pitch w:val="variable"/>
-    <w:sig w:usb0="00000000" w:usb1="10000000" w:usb2="00000000" w:usb3="00000000" w:csb0="80000000" w:csb1="00000000"/>
-  </w:font>
-  <w:font w:name="Calibri">
-    <w:panose1 w:val="020F0502020204030204"/>
-    <w:charset w:val="00"/>
-    <w:family w:val="swiss"/>
-    <w:pitch w:val="variable"/>
-    <w:sig w:usb0="E4002EFF" w:usb1="C000247B" w:usb2="00000009" w:usb3="00000000" w:csb0="000001FF" w:csb1="00000000"/>
-  </w:font>
-  <w:font w:name="游明朝">
-    <w:panose1 w:val="02020400000000000000"/>
-    <w:charset w:val="80"/>
-    <w:family w:val="roman"/>
-    <w:pitch w:val="variable"/>
-    <w:sig w:usb0="800002E7" w:usb1="2AC7FCFF" w:usb2="00000012" w:usb3="00000000" w:csb0="0002009F" w:csb1="00000000"/>
-  </w:font>
-  <w:font w:name="Calibri Light">
-    <w:panose1 w:val="020F0302020204030204"/>
-    <w:charset w:val="00"/>
-    <w:family w:val="swiss"/>
-    <w:pitch w:val="variable"/>
-    <w:sig w:usb0="E4002EFF" w:usb1="C000247B" w:usb2="00000009" w:usb3="00000000" w:csb0="000001FF" w:csb1="00000000"/>
-  </w:font>
-  <w:font w:name="游ゴシック Light">
-    <w:panose1 w:val="020B0300000000000000"/>
-    <w:charset w:val="80"/>
-    <w:family w:val="modern"/>
-    <w:pitch w:val="variable"/>
-    <w:sig w:usb0="E00002FF" w:usb1="2AC7FDFF" w:usb2="00000016" w:usb3="00000000" w:csb0="0002009F" w:csb1="00000000"/>
-  </w:font>
-</w:fonts>
-</file>
-
-<file path=word/glossary/settings.xml><?xml version="1.0" encoding="utf-8"?>
-<w:settings xmlns:mc="http://schemas.openxmlformats.org/markup-compatibility/2006" xmlns:o="urn:schemas-microsoft-com:office:office" xmlns:r="http://schemas.openxmlformats.org/officeDocument/2006/relationships" xmlns:m="http://schemas.openxmlformats.org/officeDocument/2006/math" xmlns:v="urn:schemas-microsoft-com:vml" xmlns:w10="urn:schemas-microsoft-com:office:word" xmlns:w="http://schemas.openxmlformats.org/wordprocessingml/2006/main" xmlns:w14="http://schemas.microsoft.com/office/word/2010/wordml" xmlns:w15="http://schemas.microsoft.com/office/word/2012/wordml" xmlns:w16cex="http://schemas.microsoft.com/office/word/2018/wordml/cex" xmlns:w16cid="http://schemas.microsoft.com/office/word/2016/wordml/cid" xmlns:w16="http://schemas.microsoft.com/office/word/2018/wordml" xmlns:w16se="http://schemas.microsoft.com/office/word/2015/wordml/symex" xmlns:sl="http://schemas.openxmlformats.org/schemaLibrary/2006/main" mc:Ignorable="w14 w15 w16se w16cid w16 w16cex">
-  <w:view w:val="normal"/>
-  <w:defaultTabStop w:val="720"/>
-  <w:characterSpacingControl w:val="doNotCompress"/>
-  <w:compat>
-    <w:useFELayout/>
-    <w:compatSetting w:name="compatibilityMode" w:uri="http://schemas.microsoft.com/office/word" w:val="15"/>
-    <w:compatSetting w:name="overrideTableStyleFontSizeAndJustification" w:uri="http://schemas.microsoft.com/office/word" w:val="1"/>
-    <w:compatSetting w:name="enableOpenTypeFeatures" w:uri="http://schemas.microsoft.com/office/word" w:val="1"/>
-    <w:compatSetting w:name="doNotFlipMirrorIndents" w:uri="http://schemas.microsoft.com/office/word" w:val="1"/>
-    <w:compatSetting w:name="differentiateMultirowTableHeaders" w:uri="http://schemas.microsoft.com/office/word" w:val="1"/>
-    <w:compatSetting w:name="useWord2013TrackBottomHyphenation" w:uri="http://schemas.microsoft.com/office/word" w:val="0"/>
-  </w:compat>
-  <w:rsids>
-    <w:rsidRoot w:val="008905E2"/>
-    <w:rsid w:val="00146AB1"/>
-    <w:rsid w:val="00455899"/>
-    <w:rsid w:val="006F6AE7"/>
-    <w:rsid w:val="007F537F"/>
-    <w:rsid w:val="008905E2"/>
-  </w:rsids>
-  <m:mathPr>
-    <m:mathFont m:val="Cambria Math"/>
-    <m:brkBin m:val="before"/>
-    <m:brkBinSub m:val="--"/>
-    <m:smallFrac m:val="0"/>
-    <m:dispDef/>
-    <m:lMargin m:val="0"/>
-    <m:rMargin m:val="0"/>
-    <m:defJc m:val="centerGroup"/>
-    <m:wrapIndent m:val="1440"/>
-    <m:intLim m:val="subSup"/>
-    <m:naryLim m:val="undOvr"/>
-  </m:mathPr>
-  <w:themeFontLang w:val="en-AU" w:eastAsia="ja-JP"/>
-  <w:clrSchemeMapping w:bg1="light1" w:t1="dark1" w:bg2="light2" w:t2="dark2" w:accent1="accent1" w:accent2="accent2" w:accent3="accent3" w:accent4="accent4" w:accent5="accent5" w:accent6="accent6" w:hyperlink="hyperlink" w:followedHyperlink="followedHyperlink"/>
-  <w:decimalSymbol w:val="."/>
-  <w:listSeparator w:val=","/>
-  <w15:chartTrackingRefBased/>
-</w:settings>
-</file>
-
-<file path=word/glossary/styles.xml><?xml version="1.0" encoding="utf-8"?>
-<w:styles xmlns:mc="http://schemas.openxmlformats.org/markup-compatibility/2006" xmlns:r="http://schemas.openxmlformats.org/officeDocument/2006/relationships" xmlns:w="http://schemas.openxmlformats.org/wordprocessingml/2006/main" xmlns:w14="http://schemas.microsoft.com/office/word/2010/wordml" xmlns:w15="http://schemas.microsoft.com/office/word/2012/wordml" xmlns:w16cex="http://schemas.microsoft.com/office/word/2018/wordml/cex" xmlns:w16cid="http://schemas.microsoft.com/office/word/2016/wordml/cid" xmlns:w16="http://schemas.microsoft.com/office/word/2018/wordml" xmlns:w16se="http://schemas.microsoft.com/office/word/2015/wordml/symex" mc:Ignorable="w14 w15 w16se w16cid w16 w16cex">
-  <w:docDefaults>
-    <w:rPrDefault>
-      <w:rPr>
-        <w:rFonts w:asciiTheme="minorHAnsi" w:eastAsiaTheme="minorEastAsia" w:hAnsiTheme="minorHAnsi" w:cstheme="minorBidi"/>
-        <w:sz w:val="22"/>
-        <w:szCs w:val="22"/>
-        <w:lang w:val="en-AU" w:eastAsia="ja-JP" w:bidi="ar-SA"/>
-      </w:rPr>
-    </w:rPrDefault>
-    <w:pPrDefault>
-      <w:pPr>
-        <w:spacing w:after="160" w:line="259" w:lineRule="auto"/>
-      </w:pPr>
-    </w:pPrDefault>
-  </w:docDefaults>
-  <w:latentStyles w:defLockedState="0" w:defUIPriority="99" w:defSemiHidden="0" w:defUnhideWhenUsed="0" w:defQFormat="0" w:count="376">
-    <w:lsdException w:name="Normal" w:uiPriority="0" w:qFormat="1"/>
-    <w:lsdException w:name="heading 1" w:uiPriority="9" w:qFormat="1"/>
-    <w:lsdException w:name="heading 2" w:semiHidden="1" w:uiPriority="9" w:unhideWhenUsed="1" w:qFormat="1"/>
-    <w:lsdException w:name="heading 3" w:semiHidden="1" w:uiPriority="9" w:unhideWhenUsed="1" w:qFormat="1"/>
-    <w:lsdException w:name="heading 4" w:semiHidden="1" w:uiPriority="9" w:unhideWhenUsed="1" w:qFormat="1"/>
-    <w:lsdException w:name="heading 5" w:semiHidden="1" w:uiPriority="9" w:unhideWhenUsed="1" w:qFormat="1"/>
-    <w:lsdException w:name="heading 6" w:semiHidden="1" w:uiPriority="9" w:unhideWhenUsed="1" w:qFormat="1"/>
-    <w:lsdException w:name="heading 7" w:semiHidden="1" w:uiPriority="9" w:unhideWhenUsed="1" w:qFormat="1"/>
-    <w:lsdException w:name="heading 8" w:semiHidden="1" w:uiPriority="9" w:unhideWhenUsed="1" w:qFormat="1"/>
-    <w:lsdException w:name="heading 9" w:semiHidden="1" w:uiPriority="9" w:unhideWhenUsed="1" w:qFormat="1"/>
-    <w:lsdException w:name="index 1" w:semiHidden="1" w:unhideWhenUsed="1"/>
-    <w:lsdException w:name="index 2" w:semiHidden="1" w:unhideWhenUsed="1"/>
-    <w:lsdException w:name="index 3" w:semiHidden="1" w:unhideWhenUsed="1"/>
-    <w:lsdException w:name="index 4" w:semiHidden="1" w:unhideWhenUsed="1"/>
-    <w:lsdException w:name="index 5" w:semiHidden="1" w:unhideWhenUsed="1"/>
-    <w:lsdException w:name="index 6" w:semiHidden="1" w:unhideWhenUsed="1"/>
-    <w:lsdException w:name="index 7" w:semiHidden="1" w:unhideWhenUsed="1"/>
-    <w:lsdException w:name="index 8" w:semiHidden="1" w:unhideWhenUsed="1"/>
-    <w:lsdException w:name="index 9" w:semiHidden="1" w:unhideWhenUsed="1"/>
-    <w:lsdException w:name="toc 1" w:semiHidden="1" w:uiPriority="39" w:unhideWhenUsed="1"/>
-    <w:lsdException w:name="toc 2" w:semiHidden="1" w:uiPriority="39" w:unhideWhenUsed="1"/>
-    <w:lsdException w:name="toc 3" w:semiHidden="1" w:uiPriority="39" w:unhideWhenUsed="1"/>
-    <w:lsdException w:name="toc 4" w:semiHidden="1" w:uiPriority="39" w:unhideWhenUsed="1"/>
-    <w:lsdException w:name="toc 5" w:semiHidden="1" w:uiPriority="39" w:unhideWhenUsed="1"/>
-    <w:lsdException w:name="toc 6" w:semiHidden="1" w:uiPriority="39" w:unhideWhenUsed="1"/>
-    <w:lsdException w:name="toc 7" w:semiHidden="1" w:uiPriority="39" w:unhideWhenUsed="1"/>
-    <w:lsdException w:name="toc 8" w:semiHidden="1" w:uiPriority="39" w:unhideWhenUsed="1"/>
-    <w:lsdException w:name="toc 9" w:semiHidden="1" w:uiPriority="39" w:unhideWhenUsed="1"/>
-    <w:lsdException w:name="Normal Indent" w:semiHidden="1" w:unhideWhenUsed="1"/>
-    <w:lsdException w:name="footnote text" w:semiHidden="1" w:unhideWhenUsed="1"/>
-    <w:lsdException w:name="annotation text" w:semiHidden="1" w:unhideWhenUsed="1"/>
-    <w:lsdException w:name="header" w:semiHidden="1" w:unhideWhenUsed="1"/>
-    <w:lsdException w:name="footer" w:semiHidden="1" w:unhideWhenUsed="1"/>
-    <w:lsdException w:name="index heading" w:semiHidden="1" w:unhideWhenUsed="1"/>
-    <w:lsdException w:name="caption" w:semiHidden="1" w:uiPriority="35" w:unhideWhenUsed="1" w:qFormat="1"/>
-    <w:lsdException w:name="table of figures" w:semiHidden="1" w:unhideWhenUsed="1"/>
-    <w:lsdException w:name="envelope address" w:semiHidden="1" w:unhideWhenUsed="1"/>
-    <w:lsdException w:name="envelope return" w:semiHidden="1" w:unhideWhenUsed="1"/>
-    <w:lsdException w:name="footnote reference" w:semiHidden="1" w:unhideWhenUsed="1"/>
-    <w:lsdException w:name="annotation reference" w:semiHidden="1" w:unhideWhenUsed="1"/>
-    <w:lsdException w:name="line number" w:semiHidden="1" w:unhideWhenUsed="1"/>
-    <w:lsdException w:name="page number" w:semiHidden="1" w:unhideWhenUsed="1"/>
-    <w:lsdException w:name="endnote reference" w:semiHidden="1" w:unhideWhenUsed="1"/>
-    <w:lsdException w:name="endnote text" w:semiHidden="1" w:unhideWhenUsed="1"/>
-    <w:lsdException w:name="table of authorities" w:semiHidden="1" w:unhideWhenUsed="1"/>
-    <w:lsdException w:name="macro" w:semiHidden="1" w:unhideWhenUsed="1"/>
-    <w:lsdException w:name="toa heading" w:semiHidden="1" w:unhideWhenUsed="1"/>
-    <w:lsdException w:name="List" w:semiHidden="1" w:unhideWhenUsed="1"/>
-    <w:lsdException w:name="List Bullet" w:semiHidden="1" w:unhideWhenUsed="1"/>
-    <w:lsdException w:name="List Number" w:semiHidden="1" w:unhideWhenUsed="1"/>
-    <w:lsdException w:name="List 2" w:semiHidden="1" w:unhideWhenUsed="1"/>
-    <w:lsdException w:name="List 3" w:semiHidden="1" w:unhideWhenUsed="1"/>
-    <w:lsdException w:name="List 4" w:semiHidden="1" w:unhideWhenUsed="1"/>
-    <w:lsdException w:name="List 5" w:semiHidden="1" w:unhideWhenUsed="1"/>
-    <w:lsdException w:name="List Bullet 2" w:semiHidden="1" w:unhideWhenUsed="1"/>
-    <w:lsdException w:name="List Bullet 3" w:semiHidden="1" w:unhideWhenUsed="1"/>
-    <w:lsdException w:name="List Bullet 4" w:semiHidden="1" w:unhideWhenUsed="1"/>
-    <w:lsdException w:name="List Bullet 5" w:semiHidden="1" w:unhideWhenUsed="1"/>
-    <w:lsdException w:name="List Number 2" w:semiHidden="1" w:unhideWhenUsed="1"/>
-    <w:lsdException w:name="List Number 3" w:semiHidden="1" w:unhideWhenUsed="1"/>
-    <w:lsdException w:name="List Number 4" w:semiHidden="1" w:unhideWhenUsed="1"/>
-    <w:lsdException w:name="List Number 5" w:semiHidden="1" w:unhideWhenUsed="1"/>
-    <w:lsdException w:name="Title" w:uiPriority="10" w:qFormat="1"/>
-    <w:lsdException w:name="Closing" w:semiHidden="1" w:unhideWhenUsed="1"/>
-    <w:lsdException w:name="Signature" w:semiHidden="1" w:unhideWhenUsed="1"/>
-    <w:lsdException w:name="Default Paragraph Font" w:semiHidden="1" w:uiPriority="1" w:unhideWhenUsed="1"/>
-    <w:lsdException w:name="Body Text" w:semiHidden="1" w:unhideWhenUsed="1"/>
-    <w:lsdException w:name="Body Text Indent" w:semiHidden="1" w:unhideWhenUsed="1"/>
-    <w:lsdException w:name="List Continue" w:semiHidden="1" w:unhideWhenUsed="1"/>
-    <w:lsdException w:name="List Continue 2" w:semiHidden="1" w:unhideWhenUsed="1"/>
-    <w:lsdException w:name="List Continue 3" w:semiHidden="1" w:unhideWhenUsed="1"/>
-    <w:lsdException w:name="List Continue 4" w:semiHidden="1" w:unhideWhenUsed="1"/>
-    <w:lsdException w:name="List Continue 5" w:semiHidden="1" w:unhideWhenUsed="1"/>
-    <w:lsdException w:name="Message Header" w:semiHidden="1" w:unhideWhenUsed="1"/>
-    <w:lsdException w:name="Subtitle" w:uiPriority="11" w:qFormat="1"/>
-    <w:lsdException w:name="Salutation" w:semiHidden="1" w:unhideWhenUsed="1"/>
-    <w:lsdException w:name="Date" w:semiHidden="1" w:unhideWhenUsed="1"/>
-    <w:lsdException w:name="Body Text First Indent" w:semiHidden="1" w:unhideWhenUsed="1"/>
-    <w:lsdException w:name="Body Text First Indent 2" w:semiHidden="1" w:unhideWhenUsed="1"/>
-    <w:lsdException w:name="Note Heading" w:semiHidden="1" w:unhideWhenUsed="1"/>
-    <w:lsdException w:name="Body Text 2" w:semiHidden="1" w:unhideWhenUsed="1"/>
-    <w:lsdException w:name="Body Text 3" w:semiHidden="1" w:unhideWhenUsed="1"/>
-    <w:lsdException w:name="Body Text Indent 2" w:semiHidden="1" w:unhideWhenUsed="1"/>
-    <w:lsdException w:name="Body Text Indent 3" w:semiHidden="1" w:unhideWhenUsed="1"/>
-    <w:lsdException w:name="Block Text" w:semiHidden="1" w:unhideWhenUsed="1"/>
-    <w:lsdException w:name="Hyperlink" w:semiHidden="1" w:unhideWhenUsed="1"/>
-    <w:lsdException w:name="FollowedHyperlink" w:semiHidden="1" w:unhideWhenUsed="1"/>
-    <w:lsdException w:name="Strong" w:uiPriority="22" w:qFormat="1"/>
-    <w:lsdException w:name="Emphasis" w:uiPriority="20" w:qFormat="1"/>
-    <w:lsdException w:name="Document Map" w:semiHidden="1" w:unhideWhenUsed="1"/>
-    <w:lsdException w:name="Plain Text" w:semiHidden="1" w:unhideWhenUsed="1"/>
-    <w:lsdException w:name="E-mail Signature" w:semiHidden="1" w:unhideWhenUsed="1"/>
-    <w:lsdException w:name="HTML Top of Form" w:semiHidden="1" w:unhideWhenUsed="1"/>
-    <w:lsdException w:name="HTML Bottom of Form" w:semiHidden="1" w:unhideWhenUsed="1"/>
-    <w:lsdException w:name="Normal (Web)" w:semiHidden="1" w:unhideWhenUsed="1"/>
-    <w:lsdException w:name="HTML Acronym" w:semiHidden="1" w:unhideWhenUsed="1"/>
-    <w:lsdException w:name="HTML Address" w:semiHidden="1" w:unhideWhenUsed="1"/>
-    <w:lsdException w:name="HTML Cite" w:semiHidden="1" w:unhideWhenUsed="1"/>
-    <w:lsdException w:name="HTML Code" w:semiHidden="1" w:unhideWhenUsed="1"/>
-    <w:lsdException w:name="HTML Definition" w:semiHidden="1" w:unhideWhenUsed="1"/>
-    <w:lsdException w:name="HTML Keyboard" w:semiHidden="1" w:unhideWhenUsed="1"/>
-    <w:lsdException w:name="HTML Preformatted" w:semiHidden="1" w:unhideWhenUsed="1"/>
-    <w:lsdException w:name="HTML Sample" w:semiHidden="1" w:unhideWhenUsed="1"/>
-    <w:lsdException w:name="HTML Typewriter" w:semiHidden="1" w:unhideWhenUsed="1"/>
-    <w:lsdException w:name="HTML Variable" w:semiHidden="1" w:unhideWhenUsed="1"/>
-    <w:lsdException w:name="Normal Table" w:semiHidden="1" w:unhideWhenUsed="1"/>
-    <w:lsdException w:name="annotation subject" w:semiHidden="1" w:unhideWhenUsed="1"/>
-    <w:lsdException w:name="No List" w:semiHidden="1" w:unhideWhenUsed="1"/>
-    <w:lsdException w:name="Outline List 1" w:semiHidden="1" w:unhideWhenUsed="1"/>
-    <w:lsdException w:name="Outline List 2" w:semiHidden="1" w:unhideWhenUsed="1"/>
-    <w:lsdException w:name="Outline List 3" w:semiHidden="1" w:unhideWhenUsed="1"/>
-    <w:lsdException w:name="Table Simple 1" w:semiHidden="1" w:unhideWhenUsed="1"/>
-    <w:lsdException w:name="Table Simple 2" w:semiHidden="1" w:unhideWhenUsed="1"/>
-    <w:lsdException w:name="Table Simple 3" w:semiHidden="1" w:unhideWhenUsed="1"/>
-    <w:lsdException w:name="Table Classic 1" w:semiHidden="1" w:unhideWhenUsed="1"/>
-    <w:lsdException w:name="Table Classic 2" w:semiHidden="1" w:unhideWhenUsed="1"/>
-    <w:lsdException w:name="Table Classic 3" w:semiHidden="1" w:unhideWhenUsed="1"/>
-    <w:lsdException w:name="Table Classic 4" w:semiHidden="1" w:unhideWhenUsed="1"/>
-    <w:lsdException w:name="Table Colorful 1" w:semiHidden="1" w:unhideWhenUsed="1"/>
-    <w:lsdException w:name="Table Colorful 2" w:semiHidden="1" w:unhideWhenUsed="1"/>
-    <w:lsdException w:name="Table Colorful 3" w:semiHidden="1" w:unhideWhenUsed="1"/>
-    <w:lsdException w:name="Table Columns 1" w:semiHidden="1" w:unhideWhenUsed="1"/>
-    <w:lsdException w:name="Table Columns 2" w:semiHidden="1" w:unhideWhenUsed="1"/>
-    <w:lsdException w:name="Table Columns 3" w:semiHidden="1" w:unhideWhenUsed="1"/>
-    <w:lsdException w:name="Table Columns 4" w:semiHidden="1" w:unhideWhenUsed="1"/>
-    <w:lsdException w:name="Table Columns 5" w:semiHidden="1" w:unhideWhenUsed="1"/>
-    <w:lsdException w:name="Table Grid 1" w:semiHidden="1" w:unhideWhenUsed="1"/>
-    <w:lsdException w:name="Table Grid 2" w:semiHidden="1" w:unhideWhenUsed="1"/>
-    <w:lsdException w:name="Table Grid 3" w:semiHidden="1" w:unhideWhenUsed="1"/>
-    <w:lsdException w:name="Table Grid 4" w:semiHidden="1" w:unhideWhenUsed="1"/>
-    <w:lsdException w:name="Table Grid 5" w:semiHidden="1" w:unhideWhenUsed="1"/>
-    <w:lsdException w:name="Table Grid 6" w:semiHidden="1" w:unhideWhenUsed="1"/>
-    <w:lsdException w:name="Table Grid 7" w:semiHidden="1" w:unhideWhenUsed="1"/>
-    <w:lsdException w:name="Table Grid 8" w:semiHidden="1" w:unhideWhenUsed="1"/>
-    <w:lsdException w:name="Table List 1" w:semiHidden="1" w:unhideWhenUsed="1"/>
-    <w:lsdException w:name="Table List 2" w:semiHidden="1" w:unhideWhenUsed="1"/>
-    <w:lsdException w:name="Table List 3" w:semiHidden="1" w:unhideWhenUsed="1"/>
-    <w:lsdException w:name="Table List 4" w:semiHidden="1" w:unhideWhenUsed="1"/>
-    <w:lsdException w:name="Table List 5" w:semiHidden="1" w:unhideWhenUsed="1"/>
-    <w:lsdException w:name="Table List 6" w:semiHidden="1" w:unhideWhenUsed="1"/>
-    <w:lsdException w:name="Table List 7" w:semiHidden="1" w:unhideWhenUsed="1"/>
-    <w:lsdException w:name="Table List 8" w:semiHidden="1" w:unhideWhenUsed="1"/>
-    <w:lsdException w:name="Table 3D effects 1" w:semiHidden="1" w:unhideWhenUsed="1"/>
-    <w:lsdException w:name="Table 3D effects 2" w:semiHidden="1" w:unhideWhenUsed="1"/>
-    <w:lsdException w:name="Table 3D effects 3" w:semiHidden="1" w:unhideWhenUsed="1"/>
-    <w:lsdException w:name="Table Contemporary" w:semiHidden="1" w:unhideWhenUsed="1"/>
-    <w:lsdException w:name="Table Elegant" w:semiHidden="1" w:unhideWhenUsed="1"/>
-    <w:lsdException w:name="Table Professional" w:semiHidden="1" w:unhideWhenUsed="1"/>
-    <w:lsdException w:name="Table Subtle 1" w:semiHidden="1" w:unhideWhenUsed="1"/>
-    <w:lsdException w:name="Table Subtle 2" w:semiHidden="1" w:unhideWhenUsed="1"/>
-    <w:lsdException w:name="Table Web 1" w:semiHidden="1" w:unhideWhenUsed="1"/>
-    <w:lsdException w:name="Table Web 2" w:semiHidden="1" w:unhideWhenUsed="1"/>
-    <w:lsdException w:name="Table Web 3" w:semiHidden="1" w:unhideWhenUsed="1"/>
-    <w:lsdException w:name="Balloon Text" w:semiHidden="1" w:unhideWhenUsed="1"/>
-    <w:lsdException w:name="Table Grid" w:uiPriority="39"/>
-    <w:lsdException w:name="Table Theme" w:semiHidden="1" w:unhideWhenUsed="1"/>
-    <w:lsdException w:name="Placeholder Text" w:semiHidden="1"/>
-    <w:lsdException w:name="No Spacing" w:uiPriority="1" w:qFormat="1"/>
-    <w:lsdException w:name="Light Shading" w:uiPriority="60"/>
-    <w:lsdException w:name="Light List" w:uiPriority="61"/>
-    <w:lsdException w:name="Light Grid" w:uiPriority="62"/>
-    <w:lsdException w:name="Medium Shading 1" w:uiPriority="63"/>
-    <w:lsdException w:name="Medium Shading 2" w:uiPriority="64"/>
-    <w:lsdException w:name="Medium List 1" w:uiPriority="65"/>
-    <w:lsdException w:name="Medium List 2" w:uiPriority="66"/>
-    <w:lsdException w:name="Medium Grid 1" w:uiPriority="67"/>
-    <w:lsdException w:name="Medium Grid 2" w:uiPriority="68"/>
-    <w:lsdException w:name="Medium Grid 3" w:uiPriority="69"/>
-    <w:lsdException w:name="Dark List" w:uiPriority="70"/>
-    <w:lsdException w:name="Colorful Shading" w:uiPriority="71"/>
-    <w:lsdException w:name="Colorful List" w:uiPriority="72"/>
-    <w:lsdException w:name="Colorful Grid" w:uiPriority="73"/>
-    <w:lsdException w:name="Light Shading Accent 1" w:uiPriority="60"/>
-    <w:lsdException w:name="Light List Accent 1" w:uiPriority="61"/>
-    <w:lsdException w:name="Light Grid Accent 1" w:uiPriority="62"/>
-    <w:lsdException w:name="Medium Shading 1 Accent 1" w:uiPriority="63"/>
-    <w:lsdException w:name="Medium Shading 2 Accent 1" w:uiPriority="64"/>
-    <w:lsdException w:name="Medium List 1 Accent 1" w:uiPriority="65"/>
-    <w:lsdException w:name="Revision" w:semiHidden="1"/>
-    <w:lsdException w:name="List Paragraph" w:uiPriority="34" w:qFormat="1"/>
-    <w:lsdException w:name="Quote" w:uiPriority="29" w:qFormat="1"/>
-    <w:lsdException w:name="Intense Quote" w:uiPriority="30" w:qFormat="1"/>
-    <w:lsdException w:name="Medium List 2 Accent 1" w:uiPriority="66"/>
-    <w:lsdException w:name="Medium Grid 1 Accent 1" w:uiPriority="67"/>
-    <w:lsdException w:name="Medium Grid 2 Accent 1" w:uiPriority="68"/>
-    <w:lsdException w:name="Medium Grid 3 Accent 1" w:uiPriority="69"/>
-    <w:lsdException w:name="Dark List Accent 1" w:uiPriority="70"/>
-    <w:lsdException w:name="Colorful Shading Accent 1" w:uiPriority="71"/>
-    <w:lsdException w:name="Colorful List Accent 1" w:uiPriority="72"/>
-    <w:lsdException w:name="Colorful Grid Accent 1" w:uiPriority="73"/>
-    <w:lsdException w:name="Light Shading Accent 2" w:uiPriority="60"/>
-    <w:lsdException w:name="Light List Accent 2" w:uiPriority="61"/>
-    <w:lsdException w:name="Light Grid Accent 2" w:uiPriority="62"/>
-    <w:lsdException w:name="Medium Shading 1 Accent 2" w:uiPriority="63"/>
-    <w:lsdException w:name="Medium Shading 2 Accent 2" w:uiPriority="64"/>
-    <w:lsdException w:name="Medium List 1 Accent 2" w:uiPriority="65"/>
-    <w:lsdException w:name="Medium List 2 Accent 2" w:uiPriority="66"/>
-    <w:lsdException w:name="Medium Grid 1 Accent 2" w:uiPriority="67"/>
-    <w:lsdException w:name="Medium Grid 2 Accent 2" w:uiPriority="68"/>
-    <w:lsdException w:name="Medium Grid 3 Accent 2" w:uiPriority="69"/>
-    <w:lsdException w:name="Dark List Accent 2" w:uiPriority="70"/>
-    <w:lsdException w:name="Colorful Shading Accent 2" w:uiPriority="71"/>
-    <w:lsdException w:name="Colorful List Accent 2" w:uiPriority="72"/>
-    <w:lsdException w:name="Colorful Grid Accent 2" w:uiPriority="73"/>
-    <w:lsdException w:name="Light Shading Accent 3" w:uiPriority="60"/>
-    <w:lsdException w:name="Light List Accent 3" w:uiPriority="61"/>
-    <w:lsdException w:name="Light Grid Accent 3" w:uiPriority="62"/>
-    <w:lsdException w:name="Medium Shading 1 Accent 3" w:uiPriority="63"/>
-    <w:lsdException w:name="Medium Shading 2 Accent 3" w:uiPriority="64"/>
-    <w:lsdException w:name="Medium List 1 Accent 3" w:uiPriority="65"/>
-    <w:lsdException w:name="Medium List 2 Accent 3" w:uiPriority="66"/>
-    <w:lsdException w:name="Medium Grid 1 Accent 3" w:uiPriority="67"/>
-    <w:lsdException w:name="Medium Grid 2 Accent 3" w:uiPriority="68"/>
-    <w:lsdException w:name="Medium Grid 3 Accent 3" w:uiPriority="69"/>
-    <w:lsdException w:name="Dark List Accent 3" w:uiPriority="70"/>
-    <w:lsdException w:name="Colorful Shading Accent 3" w:uiPriority="71"/>
-    <w:lsdException w:name="Colorful List Accent 3" w:uiPriority="72"/>
-    <w:lsdException w:name="Colorful Grid Accent 3" w:uiPriority="73"/>
-    <w:lsdException w:name="Light Shading Accent 4" w:uiPriority="60"/>
-    <w:lsdException w:name="Light List Accent 4" w:uiPriority="61"/>
-    <w:lsdException w:name="Light Grid Accent 4" w:uiPriority="62"/>
-    <w:lsdException w:name="Medium Shading 1 Accent 4" w:uiPriority="63"/>
-    <w:lsdException w:name="Medium Shading 2 Accent 4" w:uiPriority="64"/>
-    <w:lsdException w:name="Medium List 1 Accent 4" w:uiPriority="65"/>
-    <w:lsdException w:name="Medium List 2 Accent 4" w:uiPriority="66"/>
-    <w:lsdException w:name="Medium Grid 1 Accent 4" w:uiPriority="67"/>
-    <w:lsdException w:name="Medium Grid 2 Accent 4" w:uiPriority="68"/>
-    <w:lsdException w:name="Medium Grid 3 Accent 4" w:uiPriority="69"/>
-    <w:lsdException w:name="Dark List Accent 4" w:uiPriority="70"/>
-    <w:lsdException w:name="Colorful Shading Accent 4" w:uiPriority="71"/>
-    <w:lsdException w:name="Colorful List Accent 4" w:uiPriority="72"/>
-    <w:lsdException w:name="Colorful Grid Accent 4" w:uiPriority="73"/>
-    <w:lsdException w:name="Light Shading Accent 5" w:uiPriority="60"/>
-    <w:lsdException w:name="Light List Accent 5" w:uiPriority="61"/>
-    <w:lsdException w:name="Light Grid Accent 5" w:uiPriority="62"/>
-    <w:lsdException w:name="Medium Shading 1 Accent 5" w:uiPriority="63"/>
-    <w:lsdException w:name="Medium Shading 2 Accent 5" w:uiPriority="64"/>
-    <w:lsdException w:name="Medium List 1 Accent 5" w:uiPriority="65"/>
-    <w:lsdException w:name="Medium List 2 Accent 5" w:uiPriority="66"/>
-    <w:lsdException w:name="Medium Grid 1 Accent 5" w:uiPriority="67"/>
-    <w:lsdException w:name="Medium Grid 2 Accent 5" w:uiPriority="68"/>
-    <w:lsdException w:name="Medium Grid 3 Accent 5" w:uiPriority="69"/>
-    <w:lsdException w:name="Dark List Accent 5" w:uiPriority="70"/>
-    <w:lsdException w:name="Colorful Shading Accent 5" w:uiPriority="71"/>
-    <w:lsdException w:name="Colorful List Accent 5" w:uiPriority="72"/>
-    <w:lsdException w:name="Colorful Grid Accent 5" w:uiPriority="73"/>
-    <w:lsdException w:name="Light Shading Accent 6" w:uiPriority="60"/>
-    <w:lsdException w:name="Light List Accent 6" w:uiPriority="61"/>
-    <w:lsdException w:name="Light Grid Accent 6" w:uiPriority="62"/>
-    <w:lsdException w:name="Medium Shading 1 Accent 6" w:uiPriority="63"/>
-    <w:lsdException w:name="Medium Shading 2 Accent 6" w:uiPriority="64"/>
-    <w:lsdException w:name="Medium List 1 Accent 6" w:uiPriority="65"/>
-    <w:lsdException w:name="Medium List 2 Accent 6" w:uiPriority="66"/>
-    <w:lsdException w:name="Medium Grid 1 Accent 6" w:uiPriority="67"/>
-    <w:lsdException w:name="Medium Grid 2 Accent 6" w:uiPriority="68"/>
-    <w:lsdException w:name="Medium Grid 3 Accent 6" w:uiPriority="69"/>
-    <w:lsdException w:name="Dark List Accent 6" w:uiPriority="70"/>
-    <w:lsdException w:name="Colorful Shading Accent 6" w:uiPriority="71"/>
-    <w:lsdException w:name="Colorful List Accent 6" w:uiPriority="72"/>
-    <w:lsdException w:name="Colorful Grid Accent 6" w:uiPriority="73"/>
-    <w:lsdException w:name="Subtle Emphasis" w:uiPriority="19" w:qFormat="1"/>
-    <w:lsdException w:name="Intense Emphasis" w:uiPriority="21" w:qFormat="1"/>
-    <w:lsdException w:name="Subtle Reference" w:uiPriority="31" w:qFormat="1"/>
-    <w:lsdException w:name="Intense Reference" w:uiPriority="32" w:qFormat="1"/>
-    <w:lsdException w:name="Book Title" w:uiPriority="33" w:qFormat="1"/>
-    <w:lsdException w:name="Bibliography" w:semiHidden="1" w:uiPriority="37" w:unhideWhenUsed="1"/>
-    <w:lsdException w:name="TOC Heading" w:semiHidden="1" w:uiPriority="39" w:unhideWhenUsed="1" w:qFormat="1"/>
-    <w:lsdException w:name="Plain Table 1" w:uiPriority="41"/>
-    <w:lsdException w:name="Plain Table 2" w:uiPriority="42"/>
-    <w:lsdException w:name="Plain Table 3" w:uiPriority="43"/>
-    <w:lsdException w:name="Plain Table 4" w:uiPriority="44"/>
-    <w:lsdException w:name="Plain Table 5" w:uiPriority="45"/>
-    <w:lsdException w:name="Grid Table Light" w:uiPriority="40"/>
-    <w:lsdException w:name="Grid Table 1 Light" w:uiPriority="46"/>
-    <w:lsdException w:name="Grid Table 2" w:uiPriority="47"/>
-    <w:lsdException w:name="Grid Table 3" w:uiPriority="48"/>
-    <w:lsdException w:name="Grid Table 4" w:uiPriority="49"/>
-    <w:lsdException w:name="Grid Table 5 Dark" w:uiPriority="50"/>
-    <w:lsdException w:name="Grid Table 6 Colorful" w:uiPriority="51"/>
-    <w:lsdException w:name="Grid Table 7 Colorful" w:uiPriority="52"/>
-    <w:lsdException w:name="Grid Table 1 Light Accent 1" w:uiPriority="46"/>
-    <w:lsdException w:name="Grid Table 2 Accent 1" w:uiPriority="47"/>
-    <w:lsdException w:name="Grid Table 3 Accent 1" w:uiPriority="48"/>
-    <w:lsdException w:name="Grid Table 4 Accent 1" w:uiPriority="49"/>
-    <w:lsdException w:name="Grid Table 5 Dark Accent 1" w:uiPriority="50"/>
-    <w:lsdException w:name="Grid Table 6 Colorful Accent 1" w:uiPriority="51"/>
-    <w:lsdException w:name="Grid Table 7 Colorful Accent 1" w:uiPriority="52"/>
-    <w:lsdException w:name="Grid Table 1 Light Accent 2" w:uiPriority="46"/>
-    <w:lsdException w:name="Grid Table 2 Accent 2" w:uiPriority="47"/>
-    <w:lsdException w:name="Grid Table 3 Accent 2" w:uiPriority="48"/>
-    <w:lsdException w:name="Grid Table 4 Accent 2" w:uiPriority="49"/>
-    <w:lsdException w:name="Grid Table 5 Dark Accent 2" w:uiPriority="50"/>
-    <w:lsdException w:name="Grid Table 6 Colorful Accent 2" w:uiPriority="51"/>
-    <w:lsdException w:name="Grid Table 7 Colorful Accent 2" w:uiPriority="52"/>
-    <w:lsdException w:name="Grid Table 1 Light Accent 3" w:uiPriority="46"/>
-    <w:lsdException w:name="Grid Table 2 Accent 3" w:uiPriority="47"/>
-    <w:lsdException w:name="Grid Table 3 Accent 3" w:uiPriority="48"/>
-    <w:lsdException w:name="Grid Table 4 Accent 3" w:uiPriority="49"/>
-    <w:lsdException w:name="Grid Table 5 Dark Accent 3" w:uiPriority="50"/>
-    <w:lsdException w:name="Grid Table 6 Colorful Accent 3" w:uiPriority="51"/>
-    <w:lsdException w:name="Grid Table 7 Colorful Accent 3" w:uiPriority="52"/>
-    <w:lsdException w:name="Grid Table 1 Light Accent 4" w:uiPriority="46"/>
-    <w:lsdException w:name="Grid Table 2 Accent 4" w:uiPriority="47"/>
-    <w:lsdException w:name="Grid Table 3 Accent 4" w:uiPriority="48"/>
-    <w:lsdException w:name="Grid Table 4 Accent 4" w:uiPriority="49"/>
-    <w:lsdException w:name="Grid Table 5 Dark Accent 4" w:uiPriority="50"/>
-    <w:lsdException w:name="Grid Table 6 Colorful Accent 4" w:uiPriority="51"/>
-    <w:lsdException w:name="Grid Table 7 Colorful Accent 4" w:uiPriority="52"/>
-    <w:lsdException w:name="Grid Table 1 Light Accent 5" w:uiPriority="46"/>
-    <w:lsdException w:name="Grid Table 2 Accent 5" w:uiPriority="47"/>
-    <w:lsdException w:name="Grid Table 3 Accent 5" w:uiPriority="48"/>
-    <w:lsdException w:name="Grid Table 4 Accent 5" w:uiPriority="49"/>
-    <w:lsdException w:name="Grid Table 5 Dark Accent 5" w:uiPriority="50"/>
-    <w:lsdException w:name="Grid Table 6 Colorful Accent 5" w:uiPriority="51"/>
-    <w:lsdException w:name="Grid Table 7 Colorful Accent 5" w:uiPriority="52"/>
-    <w:lsdException w:name="Grid Table 1 Light Accent 6" w:uiPriority="46"/>
-    <w:lsdException w:name="Grid Table 2 Accent 6" w:uiPriority="47"/>
-    <w:lsdException w:name="Grid Table 3 Accent 6" w:uiPriority="48"/>
-    <w:lsdException w:name="Grid Table 4 Accent 6" w:uiPriority="49"/>
-    <w:lsdException w:name="Grid Table 5 Dark Accent 6" w:uiPriority="50"/>
-    <w:lsdException w:name="Grid Table 6 Colorful Accent 6" w:uiPriority="51"/>
-    <w:lsdException w:name="Grid Table 7 Colorful Accent 6" w:uiPriority="52"/>
-    <w:lsdException w:name="List Table 1 Light" w:uiPriority="46"/>
-    <w:lsdException w:name="List Table 2" w:uiPriority="47"/>
-    <w:lsdException w:name="List Table 3" w:uiPriority="48"/>
-    <w:lsdException w:name="List Table 4" w:uiPriority="49"/>
-    <w:lsdException w:name="List Table 5 Dark" w:uiPriority="50"/>
-    <w:lsdException w:name="List Table 6 Colorful" w:uiPriority="51"/>
-    <w:lsdException w:name="List Table 7 Colorful" w:uiPriority="52"/>
-    <w:lsdException w:name="List Table 1 Light Accent 1" w:uiPriority="46"/>
-    <w:lsdException w:name="List Table 2 Accent 1" w:uiPriority="47"/>
-    <w:lsdException w:name="List Table 3 Accent 1" w:uiPriority="48"/>
-    <w:lsdException w:name="List Table 4 Accent 1" w:uiPriority="49"/>
-    <w:lsdException w:name="List Table 5 Dark Accent 1" w:uiPriority="50"/>
-    <w:lsdException w:name="List Table 6 Colorful Accent 1" w:uiPriority="51"/>
-    <w:lsdException w:name="List Table 7 Colorful Accent 1" w:uiPriority="52"/>
-    <w:lsdException w:name="List Table 1 Light Accent 2" w:uiPriority="46"/>
-    <w:lsdException w:name="List Table 2 Accent 2" w:uiPriority="47"/>
-    <w:lsdException w:name="List Table 3 Accent 2" w:uiPriority="48"/>
-    <w:lsdException w:name="List Table 4 Accent 2" w:uiPriority="49"/>
-    <w:lsdException w:name="List Table 5 Dark Accent 2" w:uiPriority="50"/>
-    <w:lsdException w:name="List Table 6 Colorful Accent 2" w:uiPriority="51"/>
-    <w:lsdException w:name="List Table 7 Colorful Accent 2" w:uiPriority="52"/>
-    <w:lsdException w:name="List Table 1 Light Accent 3" w:uiPriority="46"/>
-    <w:lsdException w:name="List Table 2 Accent 3" w:uiPriority="47"/>
-    <w:lsdException w:name="List Table 3 Accent 3" w:uiPriority="48"/>
-    <w:lsdException w:name="List Table 4 Accent 3" w:uiPriority="49"/>
-    <w:lsdException w:name="List Table 5 Dark Accent 3" w:uiPriority="50"/>
-    <w:lsdException w:name="List Table 6 Colorful Accent 3" w:uiPriority="51"/>
-    <w:lsdException w:name="List Table 7 Colorful Accent 3" w:uiPriority="52"/>
-    <w:lsdException w:name="List Table 1 Light Accent 4" w:uiPriority="46"/>
-    <w:lsdException w:name="List Table 2 Accent 4" w:uiPriority="47"/>
-    <w:lsdException w:name="List Table 3 Accent 4" w:uiPriority="48"/>
-    <w:lsdException w:name="List Table 4 Accent 4" w:uiPriority="49"/>
-    <w:lsdException w:name="List Table 5 Dark Accent 4" w:uiPriority="50"/>
-    <w:lsdException w:name="List Table 6 Colorful Accent 4" w:uiPriority="51"/>
-    <w:lsdException w:name="List Table 7 Colorful Accent 4" w:uiPriority="52"/>
-    <w:lsdException w:name="List Table 1 Light Accent 5" w:uiPriority="46"/>
-    <w:lsdException w:name="List Table 2 Accent 5" w:uiPriority="47"/>
-    <w:lsdException w:name="List Table 3 Accent 5" w:uiPriority="48"/>
-    <w:lsdException w:name="List Table 4 Accent 5" w:uiPriority="49"/>
-    <w:lsdException w:name="List Table 5 Dark Accent 5" w:uiPriority="50"/>
-    <w:lsdException w:name="List Table 6 Colorful Accent 5" w:uiPriority="51"/>
-    <w:lsdException w:name="List Table 7 Colorful Accent 5" w:uiPriority="52"/>
-    <w:lsdException w:name="List Table 1 Light Accent 6" w:uiPriority="46"/>
-    <w:lsdException w:name="List Table 2 Accent 6" w:uiPriority="47"/>
-    <w:lsdException w:name="List Table 3 Accent 6" w:uiPriority="48"/>
-    <w:lsdException w:name="List Table 4 Accent 6" w:uiPriority="49"/>
-    <w:lsdException w:name="List Table 5 Dark Accent 6" w:uiPriority="50"/>
-    <w:lsdException w:name="List Table 6 Colorful Accent 6" w:uiPriority="51"/>
-    <w:lsdException w:name="List Table 7 Colorful Accent 6" w:uiPriority="52"/>
-    <w:lsdException w:name="Mention" w:semiHidden="1" w:unhideWhenUsed="1"/>
-    <w:lsdException w:name="Smart Hyperlink" w:semiHidden="1" w:unhideWhenUsed="1"/>
-    <w:lsdException w:name="Hashtag" w:semiHidden="1" w:unhideWhenUsed="1"/>
-    <w:lsdException w:name="Unresolved Mention" w:semiHidden="1" w:unhideWhenUsed="1"/>
-    <w:lsdException w:name="Smart Link" w:semiHidden="1" w:unhideWhenUsed="1"/>
-  </w:latentStyles>
-  <w:style w:type="paragraph" w:default="1" w:styleId="Normal">
-    <w:name w:val="Normal"/>
-    <w:qFormat/>
-  </w:style>
-  <w:style w:type="character" w:default="1" w:styleId="DefaultParagraphFont">
-    <w:name w:val="Default Paragraph Font"/>
-    <w:uiPriority w:val="1"/>
-    <w:semiHidden/>
-    <w:unhideWhenUsed/>
-  </w:style>
-  <w:style w:type="table" w:default="1" w:styleId="TableNormal">
-    <w:name w:val="Normal Table"/>
-    <w:uiPriority w:val="99"/>
-    <w:semiHidden/>
-    <w:unhideWhenUsed/>
-    <w:tblPr>
-      <w:tblInd w:w="0" w:type="dxa"/>
-      <w:tblCellMar>
-        <w:top w:w="0" w:type="dxa"/>
-        <w:left w:w="108" w:type="dxa"/>
-        <w:bottom w:w="0" w:type="dxa"/>
-        <w:right w:w="108" w:type="dxa"/>
-      </w:tblCellMar>
-    </w:tblPr>
-  </w:style>
-  <w:style w:type="numbering" w:default="1" w:styleId="NoList">
-    <w:name w:val="No List"/>
-    <w:uiPriority w:val="99"/>
-    <w:semiHidden/>
-    <w:unhideWhenUsed/>
-  </w:style>
-  <w:style w:type="paragraph" w:customStyle="1" w:styleId="07FBABDF307242D28B1AFF078860B1F1">
-    <w:name w:val="07FBABDF307242D28B1AFF078860B1F1"/>
-    <w:rsid w:val="008905E2"/>
-  </w:style>
-  <w:style w:type="paragraph" w:customStyle="1" w:styleId="6DC1DE901FCD4DAA991418D51E6696A0">
-    <w:name w:val="6DC1DE901FCD4DAA991418D51E6696A0"/>
-    <w:rsid w:val="008905E2"/>
-  </w:style>
-</w:styles>
-</file>
-
-<file path=word/glossary/webSettings.xml><?xml version="1.0" encoding="utf-8"?>
-<w:webSettings xmlns:mc="http://schemas.openxmlformats.org/markup-compatibility/2006" xmlns:r="http://schemas.openxmlformats.org/officeDocument/2006/relationships" xmlns:w="http://schemas.openxmlformats.org/wordprocessingml/2006/main" xmlns:w14="http://schemas.microsoft.com/office/word/2010/wordml" xmlns:w15="http://schemas.microsoft.com/office/word/2012/wordml" xmlns:w16cex="http://schemas.microsoft.com/office/word/2018/wordml/cex" xmlns:w16cid="http://schemas.microsoft.com/office/word/2016/wordml/cid" xmlns:w16="http://schemas.microsoft.com/office/word/2018/wordml" xmlns:w16se="http://schemas.microsoft.com/office/word/2015/wordml/symex" mc:Ignorable="w14 w15 w16se w16cid w16 w16cex">
-  <w:optimizeForBrowser/>
-  <w:allowPNG/>
-</w:webSettings>
-</file>
-
 <file path=word/theme/theme1.xml><?xml version="1.0" encoding="utf-8"?>
 <a:theme xmlns:a="http://schemas.openxmlformats.org/drawingml/2006/main" name="Office Theme">
   <a:themeElements>

</xml_diff>